<commit_message>
Adição das telas, modificações de Req. de Sistema, Casos de Uso
</commit_message>
<xml_diff>
--- a/sgf_doc.docx
+++ b/sgf_doc.docx
@@ -1051,15 +1051,7 @@
           <w:b/>
           <w:color w:val="000000"/>
         </w:rPr>
-        <w:t>Gestão</w:t>
-      </w:r>
-      <w:r>
-        <w:rPr>
-          <w:rFonts w:ascii="Arial" w:eastAsia="Arial" w:hAnsi="Arial" w:cs="Arial"/>
-          <w:b/>
-          <w:color w:val="000000"/>
-        </w:rPr>
-        <w:t xml:space="preserve"> de Cultivar</w:t>
+        <w:t>Gestão de Cultivar</w:t>
       </w:r>
       <w:commentRangeEnd w:id="4"/>
       <w:r>
@@ -3750,80 +3742,14 @@
                 <w:b/>
                 <w:sz w:val="20"/>
               </w:rPr>
-              <w:t>6</w:t>
-            </w:r>
-            <w:r>
-              <w:rPr>
-                <w:rFonts w:ascii="Arial" w:eastAsia="Arial" w:hAnsi="Arial" w:cs="Arial"/>
-                <w:b/>
+              <w:t>6. Logout de Usuário:</w:t>
+            </w:r>
+            <w:r>
+              <w:rPr>
+                <w:rFonts w:ascii="Arial" w:eastAsia="Arial" w:hAnsi="Arial" w:cs="Arial"/>
                 <w:sz w:val="20"/>
               </w:rPr>
-              <w:t>. Log</w:t>
-            </w:r>
-            <w:r>
-              <w:rPr>
-                <w:rFonts w:ascii="Arial" w:eastAsia="Arial" w:hAnsi="Arial" w:cs="Arial"/>
-                <w:b/>
-                <w:sz w:val="20"/>
-              </w:rPr>
-              <w:t>out</w:t>
-            </w:r>
-            <w:r>
-              <w:rPr>
-                <w:rFonts w:ascii="Arial" w:eastAsia="Arial" w:hAnsi="Arial" w:cs="Arial"/>
-                <w:b/>
-                <w:sz w:val="20"/>
-              </w:rPr>
-              <w:t xml:space="preserve"> de Usuário:</w:t>
-            </w:r>
-            <w:r>
-              <w:rPr>
-                <w:rFonts w:ascii="Arial" w:eastAsia="Arial" w:hAnsi="Arial" w:cs="Arial"/>
-                <w:sz w:val="20"/>
-              </w:rPr>
-              <w:t xml:space="preserve"> O usuário </w:t>
-            </w:r>
-            <w:r>
-              <w:rPr>
-                <w:rFonts w:ascii="Arial" w:eastAsia="Arial" w:hAnsi="Arial" w:cs="Arial"/>
-                <w:sz w:val="20"/>
-              </w:rPr>
-              <w:t>deve</w:t>
-            </w:r>
-            <w:r>
-              <w:rPr>
-                <w:rFonts w:ascii="Arial" w:eastAsia="Arial" w:hAnsi="Arial" w:cs="Arial"/>
-                <w:sz w:val="20"/>
-              </w:rPr>
-              <w:t xml:space="preserve"> fazer log</w:t>
-            </w:r>
-            <w:r>
-              <w:rPr>
-                <w:rFonts w:ascii="Arial" w:eastAsia="Arial" w:hAnsi="Arial" w:cs="Arial"/>
-                <w:sz w:val="20"/>
-              </w:rPr>
-              <w:t>ou</w:t>
-            </w:r>
-            <w:r>
-              <w:rPr>
-                <w:rFonts w:ascii="Arial" w:eastAsia="Arial" w:hAnsi="Arial" w:cs="Arial"/>
-                <w:sz w:val="20"/>
-              </w:rPr>
-              <w:t xml:space="preserve"> </w:t>
-            </w:r>
-            <w:r>
-              <w:rPr>
-                <w:rFonts w:ascii="Arial" w:eastAsia="Arial" w:hAnsi="Arial" w:cs="Arial"/>
-                <w:sz w:val="20"/>
-              </w:rPr>
-              <w:t>quando precisar se ausentar do ambiente de trabalho, como medida de segurança, ou quando não necessitar de</w:t>
-            </w:r>
-            <w:r>
-              <w:rPr>
-                <w:rFonts w:ascii="Arial" w:eastAsia="Arial" w:hAnsi="Arial" w:cs="Arial"/>
-                <w:sz w:val="20"/>
-              </w:rPr>
-              <w:t xml:space="preserve"> utilizar o sistema.</w:t>
+              <w:t xml:space="preserve"> O usuário deve fazer logou quando precisar se ausentar do ambiente de trabalho, como medida de segurança, ou quando não necessitar de utilizar o sistema.</w:t>
             </w:r>
             <w:commentRangeEnd w:id="8"/>
             <w:r>
@@ -3867,15 +3793,7 @@
                 <w:b/>
                 <w:sz w:val="20"/>
               </w:rPr>
-              <w:t>7</w:t>
-            </w:r>
-            <w:r>
-              <w:rPr>
-                <w:rFonts w:ascii="Arial" w:eastAsia="Arial" w:hAnsi="Arial" w:cs="Arial"/>
-                <w:b/>
-                <w:sz w:val="20"/>
-              </w:rPr>
-              <w:t xml:space="preserve">. Fim do Período de Teste: </w:t>
+              <w:t xml:space="preserve">7. Fim do Período de Teste: </w:t>
             </w:r>
             <w:r>
               <w:rPr>
@@ -3919,15 +3837,7 @@
                 <w:b/>
                 <w:sz w:val="20"/>
               </w:rPr>
-              <w:t>8</w:t>
-            </w:r>
-            <w:r>
-              <w:rPr>
-                <w:rFonts w:ascii="Arial" w:eastAsia="Arial" w:hAnsi="Arial" w:cs="Arial"/>
-                <w:b/>
-                <w:sz w:val="20"/>
-              </w:rPr>
-              <w:t>. Assinatura de Plano:</w:t>
+              <w:t>8. Assinatura de Plano:</w:t>
             </w:r>
             <w:r>
               <w:rPr>
@@ -3971,15 +3881,7 @@
                 <w:b/>
                 <w:sz w:val="20"/>
               </w:rPr>
-              <w:t>9</w:t>
-            </w:r>
-            <w:r>
-              <w:rPr>
-                <w:rFonts w:ascii="Arial" w:eastAsia="Arial" w:hAnsi="Arial" w:cs="Arial"/>
-                <w:b/>
-                <w:sz w:val="20"/>
-              </w:rPr>
-              <w:t>. Ativação do Plano:</w:t>
+              <w:t>9. Ativação do Plano:</w:t>
             </w:r>
             <w:r>
               <w:rPr>
@@ -6258,7 +6160,13 @@
               <w:rPr>
                 <w:rFonts w:ascii="Arial" w:eastAsia="Arial" w:hAnsi="Arial" w:cs="Arial"/>
               </w:rPr>
-              <w:t>Localização (cidade, estado)</w:t>
+              <w:t>Endereço</w:t>
+            </w:r>
+            <w:r>
+              <w:rPr>
+                <w:rFonts w:ascii="Arial" w:eastAsia="Arial" w:hAnsi="Arial" w:cs="Arial"/>
+              </w:rPr>
+              <w:t xml:space="preserve"> (cidade, estado)</w:t>
             </w:r>
           </w:p>
           <w:p>
@@ -6273,11 +6181,25 @@
                 <w:rFonts w:ascii="Arial" w:eastAsia="Arial" w:hAnsi="Arial" w:cs="Arial"/>
               </w:rPr>
             </w:pPr>
-            <w:r>
-              <w:rPr>
-                <w:rFonts w:ascii="Arial" w:eastAsia="Arial" w:hAnsi="Arial" w:cs="Arial"/>
-              </w:rPr>
-              <w:t>Tamanho da área</w:t>
+            <w:commentRangeStart w:id="9"/>
+            <w:r>
+              <w:rPr>
+                <w:rFonts w:ascii="Arial" w:eastAsia="Arial" w:hAnsi="Arial" w:cs="Arial"/>
+              </w:rPr>
+              <w:t>Localização</w:t>
+            </w:r>
+            <w:r>
+              <w:rPr>
+                <w:rFonts w:ascii="Arial" w:eastAsia="Arial" w:hAnsi="Arial" w:cs="Arial"/>
+              </w:rPr>
+              <w:t xml:space="preserve"> (latitude e longitude)</w:t>
+            </w:r>
+            <w:commentRangeEnd w:id="9"/>
+            <w:r>
+              <w:rPr>
+                <w:rStyle w:val="Refdecomentrio"/>
+              </w:rPr>
+              <w:commentReference w:id="9"/>
             </w:r>
           </w:p>
           <w:p>
@@ -6296,7 +6218,7 @@
               <w:rPr>
                 <w:rFonts w:ascii="Arial" w:eastAsia="Arial" w:hAnsi="Arial" w:cs="Arial"/>
               </w:rPr>
-              <w:t>Tipo de cultivo principal</w:t>
+              <w:t>Tamanho da área</w:t>
             </w:r>
           </w:p>
           <w:p>
@@ -6311,6 +6233,52 @@
                 <w:rFonts w:ascii="Arial" w:eastAsia="Arial" w:hAnsi="Arial" w:cs="Arial"/>
               </w:rPr>
             </w:pPr>
+            <w:commentRangeStart w:id="10"/>
+            <w:r>
+              <w:rPr>
+                <w:rFonts w:ascii="Arial" w:eastAsia="Arial" w:hAnsi="Arial" w:cs="Arial"/>
+              </w:rPr>
+              <w:t>Solo predominante</w:t>
+            </w:r>
+            <w:commentRangeEnd w:id="10"/>
+            <w:r>
+              <w:rPr>
+                <w:rStyle w:val="Refdecomentrio"/>
+              </w:rPr>
+              <w:commentReference w:id="10"/>
+            </w:r>
+          </w:p>
+          <w:p>
+            <w:pPr>
+              <w:numPr>
+                <w:ilvl w:val="0"/>
+                <w:numId w:val="17"/>
+              </w:numPr>
+              <w:spacing w:after="0" w:line="240" w:lineRule="auto"/>
+              <w:ind w:left="1440" w:hanging="360"/>
+              <w:rPr>
+                <w:rFonts w:ascii="Arial" w:eastAsia="Arial" w:hAnsi="Arial" w:cs="Arial"/>
+              </w:rPr>
+            </w:pPr>
+            <w:r>
+              <w:rPr>
+                <w:rFonts w:ascii="Arial" w:eastAsia="Arial" w:hAnsi="Arial" w:cs="Arial"/>
+              </w:rPr>
+              <w:t>Tipo de cultivo principal</w:t>
+            </w:r>
+          </w:p>
+          <w:p>
+            <w:pPr>
+              <w:numPr>
+                <w:ilvl w:val="0"/>
+                <w:numId w:val="17"/>
+              </w:numPr>
+              <w:spacing w:after="0" w:line="240" w:lineRule="auto"/>
+              <w:ind w:left="1440" w:hanging="360"/>
+              <w:rPr>
+                <w:rFonts w:ascii="Arial" w:eastAsia="Arial" w:hAnsi="Arial" w:cs="Arial"/>
+              </w:rPr>
+            </w:pPr>
             <w:r>
               <w:rPr>
                 <w:rFonts w:ascii="Arial" w:eastAsia="Arial" w:hAnsi="Arial" w:cs="Arial"/>
@@ -6450,7 +6418,47 @@
               <w:rPr>
                 <w:rFonts w:ascii="Arial" w:eastAsia="Arial" w:hAnsi="Arial" w:cs="Arial"/>
               </w:rPr>
-              <w:t>Ao clicar no botão de remoção, o sistema solicita uma confirmação antes de excluir a fazenda.</w:t>
+              <w:t xml:space="preserve">Ao clicar no botão de remoção, o </w:t>
+            </w:r>
+            <w:r>
+              <w:rPr>
+                <w:rFonts w:ascii="Arial" w:eastAsia="Arial" w:hAnsi="Arial" w:cs="Arial"/>
+              </w:rPr>
+              <w:t>sistema solicita uma confirmação antes de excluir a fazenda.</w:t>
+            </w:r>
+            <w:r>
+              <w:rPr>
+                <w:rFonts w:ascii="Arial" w:eastAsia="Arial" w:hAnsi="Arial" w:cs="Arial"/>
+              </w:rPr>
+              <w:t xml:space="preserve"> Somente</w:t>
+            </w:r>
+            <w:r>
+              <w:rPr>
+                <w:rFonts w:ascii="Arial" w:hAnsi="Arial" w:cs="Arial"/>
+              </w:rPr>
+              <w:t xml:space="preserve"> pode</w:t>
+            </w:r>
+            <w:r>
+              <w:rPr>
+                <w:rFonts w:ascii="Arial" w:hAnsi="Arial" w:cs="Arial"/>
+              </w:rPr>
+              <w:t>rá</w:t>
+            </w:r>
+            <w:r>
+              <w:rPr>
+                <w:rFonts w:ascii="Arial" w:hAnsi="Arial" w:cs="Arial"/>
+              </w:rPr>
+              <w:t xml:space="preserve"> ser excluído caso não haja registros de gastos financeiros associados.</w:t>
+            </w:r>
+            <w:commentRangeStart w:id="11"/>
+            <w:commentRangeEnd w:id="11"/>
+            <w:r>
+              <w:rPr>
+                <w:rStyle w:val="Refdecomentrio"/>
+                <w:sz w:val="22"/>
+                <w:szCs w:val="22"/>
+              </w:rPr>
+              <w:commentReference w:id="11"/>
             </w:r>
           </w:p>
         </w:tc>
@@ -6873,6 +6881,7 @@
                 <w:b/>
                 <w:sz w:val="24"/>
               </w:rPr>
+              <w:lastRenderedPageBreak/>
               <w:t>Referências</w:t>
             </w:r>
           </w:p>
@@ -6941,7 +6950,6 @@
                 <w:b/>
                 <w:sz w:val="24"/>
               </w:rPr>
-              <w:lastRenderedPageBreak/>
               <w:t>Ator Principal</w:t>
             </w:r>
           </w:p>
@@ -7639,6 +7647,7 @@
               <w:rPr>
                 <w:rFonts w:ascii="Arial" w:eastAsia="Arial" w:hAnsi="Arial" w:cs="Arial"/>
               </w:rPr>
+              <w:lastRenderedPageBreak/>
               <w:t>Período de plantio</w:t>
             </w:r>
           </w:p>
@@ -7699,7 +7708,6 @@
               <w:rPr>
                 <w:rFonts w:ascii="Arial" w:eastAsia="Arial" w:hAnsi="Arial" w:cs="Arial"/>
               </w:rPr>
-              <w:lastRenderedPageBreak/>
               <w:t>Data de criação</w:t>
             </w:r>
           </w:p>
@@ -8370,7 +8378,7 @@
                 <w:shd w:val="clear" w:color="auto" w:fill="FFFFFF"/>
               </w:rPr>
             </w:pPr>
-            <w:bookmarkStart w:id="9" w:name="_Hlk184137978"/>
+            <w:bookmarkStart w:id="12" w:name="_Hlk184137978"/>
           </w:p>
           <w:p>
             <w:pPr>
@@ -8984,6 +8992,7 @@
                 <w:b/>
                 <w:sz w:val="24"/>
               </w:rPr>
+              <w:lastRenderedPageBreak/>
               <w:t>Interface Atualizada:</w:t>
             </w:r>
             <w:r>
@@ -8991,15 +9000,7 @@
                 <w:rFonts w:ascii="Arial" w:eastAsia="Arial" w:hAnsi="Arial" w:cs="Arial"/>
                 <w:sz w:val="24"/>
               </w:rPr>
-              <w:t xml:space="preserve"> Após ações de cadastro, edição ou remoção, a interface de grid é </w:t>
-            </w:r>
-            <w:r>
-              <w:rPr>
-                <w:rFonts w:ascii="Arial" w:eastAsia="Arial" w:hAnsi="Arial" w:cs="Arial"/>
-                <w:sz w:val="24"/>
-              </w:rPr>
-              <w:lastRenderedPageBreak/>
-              <w:t>atualizada para refletir as mudanças feitas, garantindo que a visualização esteja sempre atualizada com os dados mais recentes.</w:t>
+              <w:t xml:space="preserve"> Após ações de cadastro, edição ou remoção, a interface de grid é atualizada para refletir as mudanças feitas, garantindo que a visualização esteja sempre atualizada com os dados mais recentes.</w:t>
             </w:r>
           </w:p>
           <w:p>
@@ -9435,6 +9436,7 @@
                 <w:rFonts w:ascii="Arial" w:eastAsia="Arial" w:hAnsi="Arial" w:cs="Arial"/>
                 <w:b/>
               </w:rPr>
+              <w:lastRenderedPageBreak/>
               <w:t>Descrição:</w:t>
             </w:r>
             <w:r>
@@ -9468,14 +9470,7 @@
               <w:rPr>
                 <w:rFonts w:ascii="Arial" w:eastAsia="Arial" w:hAnsi="Arial" w:cs="Arial"/>
               </w:rPr>
-              <w:t xml:space="preserve"> O sistema exibe uma mensagem de alerta informando que a cultivar já </w:t>
-            </w:r>
-            <w:r>
-              <w:rPr>
-                <w:rFonts w:ascii="Arial" w:eastAsia="Arial" w:hAnsi="Arial" w:cs="Arial"/>
-              </w:rPr>
-              <w:lastRenderedPageBreak/>
-              <w:t>está cadastrada e oferece opções como editar a cultivar existente ou cancelar o cadastro.</w:t>
+              <w:t xml:space="preserve"> O sistema exibe uma mensagem de alerta informando que a cultivar já está cadastrada e oferece opções como editar a cultivar existente ou cancelar o cadastro.</w:t>
             </w:r>
           </w:p>
           <w:p>
@@ -9523,7 +9518,6 @@
                 <w:rFonts w:ascii="Arial" w:eastAsia="Arial" w:hAnsi="Arial" w:cs="Arial"/>
                 <w:b/>
               </w:rPr>
-              <w:lastRenderedPageBreak/>
               <w:t>Descrição:</w:t>
             </w:r>
             <w:r>
@@ -9645,7 +9639,7 @@
         </w:tc>
       </w:tr>
     </w:tbl>
-    <w:bookmarkEnd w:id="9"/>
+    <w:bookmarkEnd w:id="12"/>
     <w:p>
       <w:pPr>
         <w:spacing w:after="0" w:line="240" w:lineRule="auto"/>
@@ -9679,7 +9673,7 @@
           <w:sz w:val="24"/>
         </w:rPr>
       </w:pPr>
-      <w:bookmarkStart w:id="10" w:name="_Hlk188890379"/>
+      <w:bookmarkStart w:id="13" w:name="_Hlk188890379"/>
     </w:p>
     <w:tbl>
       <w:tblPr>
@@ -9728,7 +9722,7 @@
                 <w:shd w:val="clear" w:color="auto" w:fill="FFFFFF"/>
               </w:rPr>
             </w:pPr>
-            <w:bookmarkStart w:id="11" w:name="_Hlk188890152"/>
+            <w:bookmarkStart w:id="14" w:name="_Hlk188890152"/>
           </w:p>
           <w:p>
             <w:pPr>
@@ -9826,7 +9820,7 @@
                 <w:szCs w:val="24"/>
               </w:rPr>
             </w:pPr>
-            <w:commentRangeStart w:id="12"/>
+            <w:commentRangeStart w:id="15"/>
             <w:r>
               <w:rPr>
                 <w:rFonts w:ascii="Arial" w:hAnsi="Arial" w:cs="Arial"/>
@@ -9843,12 +9837,12 @@
               </w:rPr>
               <w:t>ste caso de uso descreve o processo de cadastro de um novo plantio, edição de dados de plantios cadastrados, exclusão de plantios (com restrições), e consulta de plantios registrados. O sistema permite o registro de informações como cultivar, área plantada, tipo e pH do solo, e outras variáveis relevantes. Além disso, o sistema valida os campos obrigatórios, sugere e registra correções no solo, e confirma as ações realizadas.</w:t>
             </w:r>
-            <w:commentRangeEnd w:id="12"/>
+            <w:commentRangeEnd w:id="15"/>
             <w:r>
               <w:rPr>
                 <w:rStyle w:val="Refdecomentrio"/>
               </w:rPr>
-              <w:commentReference w:id="12"/>
+              <w:commentReference w:id="15"/>
             </w:r>
           </w:p>
         </w:tc>
@@ -10268,8 +10262,8 @@
                 <w:szCs w:val="24"/>
               </w:rPr>
             </w:pPr>
-            <w:bookmarkStart w:id="13" w:name="_Hlk188890180"/>
-            <w:bookmarkEnd w:id="11"/>
+            <w:bookmarkStart w:id="16" w:name="_Hlk188890180"/>
+            <w:bookmarkEnd w:id="14"/>
             <w:r>
               <w:rPr>
                 <w:rFonts w:ascii="Arial" w:eastAsia="Arial" w:hAnsi="Arial" w:cs="Arial"/>
@@ -10277,6 +10271,7 @@
                 <w:sz w:val="24"/>
                 <w:szCs w:val="24"/>
               </w:rPr>
+              <w:lastRenderedPageBreak/>
               <w:t>Pré-Condições</w:t>
             </w:r>
           </w:p>
@@ -10382,7 +10377,6 @@
                 <w:sz w:val="24"/>
                 <w:szCs w:val="24"/>
               </w:rPr>
-              <w:lastRenderedPageBreak/>
               <w:t>O cadastro da fazenda e da cultivar deve estar concluído.</w:t>
             </w:r>
           </w:p>
@@ -10446,17 +10440,7 @@
                 <w:sz w:val="24"/>
                 <w:szCs w:val="24"/>
               </w:rPr>
-              <w:lastRenderedPageBreak/>
-              <w:t xml:space="preserve">O plantio é registrado no sistema e as informações estão </w:t>
-            </w:r>
-            <w:r>
-              <w:rPr>
-                <w:rFonts w:ascii="Arial" w:hAnsi="Arial" w:cs="Arial"/>
-                <w:sz w:val="24"/>
-                <w:szCs w:val="24"/>
-              </w:rPr>
-              <w:lastRenderedPageBreak/>
-              <w:t>disponíveis para consulta e edição futura.</w:t>
+              <w:t>O plantio é registrado no sistema e as informações estão disponíveis para consulta e edição futura.</w:t>
             </w:r>
           </w:p>
           <w:p>
@@ -10521,7 +10505,7 @@
                 <w14:ligatures w14:val="none"/>
               </w:rPr>
             </w:pPr>
-            <w:commentRangeStart w:id="14"/>
+            <w:commentRangeStart w:id="17"/>
             <w:r>
               <w:rPr>
                 <w:rFonts w:ascii="Arial" w:hAnsi="Arial" w:cs="Arial"/>
@@ -10530,12 +10514,12 @@
               </w:rPr>
               <w:t>Um plantio só pode ser excluído caso não haja registros de gastos financeiros associados.</w:t>
             </w:r>
-            <w:commentRangeEnd w:id="14"/>
+            <w:commentRangeEnd w:id="17"/>
             <w:r>
               <w:rPr>
                 <w:rStyle w:val="Refdecomentrio"/>
               </w:rPr>
-              <w:commentReference w:id="14"/>
+              <w:commentReference w:id="17"/>
             </w:r>
           </w:p>
         </w:tc>
@@ -10577,7 +10561,6 @@
                 <w:sz w:val="24"/>
                 <w:szCs w:val="24"/>
               </w:rPr>
-              <w:lastRenderedPageBreak/>
               <w:t>Fluxo principal</w:t>
             </w:r>
           </w:p>
@@ -10613,7 +10596,7 @@
                 <w:szCs w:val="24"/>
               </w:rPr>
             </w:pPr>
-            <w:commentRangeStart w:id="15"/>
+            <w:commentRangeStart w:id="18"/>
             <w:r>
               <w:rPr>
                 <w:rFonts w:ascii="Arial" w:hAnsi="Arial" w:cs="Arial"/>
@@ -10952,6 +10935,7 @@
                 <w:sz w:val="24"/>
                 <w:szCs w:val="24"/>
               </w:rPr>
+              <w:lastRenderedPageBreak/>
               <w:t>Salva as informações no banco de dados.</w:t>
             </w:r>
           </w:p>
@@ -10994,7 +10978,6 @@
                 <w:sz w:val="24"/>
                 <w:szCs w:val="24"/>
               </w:rPr>
-              <w:lastRenderedPageBreak/>
               <w:t>3.2 Consulta de Plantios:</w:t>
             </w:r>
           </w:p>
@@ -11235,12 +11218,12 @@
               </w:rPr>
               <w:t>Caso não existam, o sistema remove o registro do banco de dados e confirma a exclusão com uma mensagem de sucesso.</w:t>
             </w:r>
-            <w:commentRangeEnd w:id="15"/>
+            <w:commentRangeEnd w:id="18"/>
             <w:r>
               <w:rPr>
                 <w:rStyle w:val="Refdecomentrio"/>
               </w:rPr>
-              <w:commentReference w:id="15"/>
+              <w:commentReference w:id="18"/>
             </w:r>
           </w:p>
         </w:tc>
@@ -11469,7 +11452,7 @@
                 <w:szCs w:val="24"/>
               </w:rPr>
             </w:pPr>
-            <w:commentRangeStart w:id="16"/>
+            <w:commentRangeStart w:id="19"/>
             <w:r>
               <w:rPr>
                 <w:rFonts w:ascii="Arial" w:hAnsi="Arial" w:cs="Arial"/>
@@ -11501,14 +11484,23 @@
                 <w:sz w:val="24"/>
                 <w:szCs w:val="24"/>
               </w:rPr>
-              <w:t>Se houver registro de gastos financeiros associados ao plantio, o sistema impede a exclusão e informa o Gerente de Plantio sobre a restrição.</w:t>
-            </w:r>
-            <w:commentRangeEnd w:id="16"/>
+              <w:t xml:space="preserve">Se houver registro de gastos financeiros associados ao plantio, o sistema impede a exclusão e informa o Gerente de Plantio sobre a </w:t>
+            </w:r>
+            <w:r>
+              <w:rPr>
+                <w:rFonts w:ascii="Arial" w:hAnsi="Arial" w:cs="Arial"/>
+                <w:sz w:val="24"/>
+                <w:szCs w:val="24"/>
+              </w:rPr>
+              <w:lastRenderedPageBreak/>
+              <w:t>restrição.</w:t>
+            </w:r>
+            <w:commentRangeEnd w:id="19"/>
             <w:r>
               <w:rPr>
                 <w:rStyle w:val="Refdecomentrio"/>
               </w:rPr>
-              <w:commentReference w:id="16"/>
+              <w:commentReference w:id="19"/>
             </w:r>
           </w:p>
           <w:p>
@@ -11533,7 +11525,7 @@
           </w:p>
         </w:tc>
       </w:tr>
-      <w:bookmarkEnd w:id="13"/>
+      <w:bookmarkEnd w:id="16"/>
     </w:tbl>
     <w:p>
       <w:pPr>
@@ -11544,7 +11536,7 @@
         </w:rPr>
       </w:pPr>
     </w:p>
-    <w:bookmarkEnd w:id="10"/>
+    <w:bookmarkEnd w:id="13"/>
     <w:p>
       <w:pPr>
         <w:spacing w:after="0" w:line="240" w:lineRule="auto"/>
@@ -12432,6 +12424,7 @@
                 <w:b/>
                 <w:sz w:val="20"/>
               </w:rPr>
+              <w:lastRenderedPageBreak/>
               <w:t>Fluxo alternativo</w:t>
             </w:r>
           </w:p>
@@ -12492,15 +12485,7 @@
                 <w:rFonts w:ascii="Arial" w:eastAsia="Arial" w:hAnsi="Arial" w:cs="Arial"/>
                 <w:sz w:val="20"/>
               </w:rPr>
-              <w:t xml:space="preserve">Se ocorrer erro na inserção de dados, o sistema exibe uma mensagem de erro. O </w:t>
-            </w:r>
-            <w:r>
-              <w:rPr>
-                <w:rFonts w:ascii="Arial" w:eastAsia="Arial" w:hAnsi="Arial" w:cs="Arial"/>
-                <w:sz w:val="20"/>
-              </w:rPr>
-              <w:lastRenderedPageBreak/>
-              <w:t>Trabalhador Rural deve corrigir e tentar novamente.</w:t>
+              <w:t>Se ocorrer erro na inserção de dados, o sistema exibe uma mensagem de erro. O Trabalhador Rural deve corrigir e tentar novamente.</w:t>
             </w:r>
           </w:p>
           <w:p>
@@ -14479,7 +14464,15 @@
                 <w:rFonts w:ascii="Arial" w:eastAsia="Arial" w:hAnsi="Arial" w:cs="Arial"/>
                 <w:sz w:val="20"/>
               </w:rPr>
-              <w:t xml:space="preserve"> Ao clicar no botão de edição, o sistema apresenta um formulário preenchido com as informações do bem, permitindo que o usuário faça as alterações necessárias e salve as mudanças.</w:t>
+              <w:t xml:space="preserve"> Ao clicar no botão de edição, o sistema apresenta um formulário preenchido </w:t>
+            </w:r>
+            <w:r>
+              <w:rPr>
+                <w:rFonts w:ascii="Arial" w:eastAsia="Arial" w:hAnsi="Arial" w:cs="Arial"/>
+                <w:sz w:val="20"/>
+              </w:rPr>
+              <w:lastRenderedPageBreak/>
+              <w:t>com as informações do bem, permitindo que o usuário faça as alterações necessárias e salve as mudanças.</w:t>
             </w:r>
           </w:p>
           <w:p>
@@ -14498,7 +14491,7 @@
                 <w:sz w:val="20"/>
               </w:rPr>
             </w:pPr>
-            <w:commentRangeStart w:id="17"/>
+            <w:commentRangeStart w:id="20"/>
             <w:r>
               <w:rPr>
                 <w:rFonts w:ascii="Arial" w:eastAsia="Arial" w:hAnsi="Arial" w:cs="Arial"/>
@@ -14536,12 +14529,12 @@
               </w:rPr>
               <w:t>, mas apenas com a confirmação de mais um colaborador, sendo um deles obrigatoriamente o Gerente de Finanças da fazenda.</w:t>
             </w:r>
-            <w:commentRangeEnd w:id="17"/>
+            <w:commentRangeEnd w:id="20"/>
             <w:r>
               <w:rPr>
                 <w:rStyle w:val="Refdecomentrio"/>
               </w:rPr>
-              <w:commentReference w:id="17"/>
+              <w:commentReference w:id="20"/>
             </w:r>
           </w:p>
           <w:p>
@@ -14567,7 +14560,6 @@
                 <w:b/>
                 <w:sz w:val="20"/>
               </w:rPr>
-              <w:lastRenderedPageBreak/>
               <w:t>Registro de Manutenção:</w:t>
             </w:r>
             <w:r>
@@ -15480,6 +15472,7 @@
                 <w:rFonts w:ascii="Arial" w:eastAsia="Arial" w:hAnsi="Arial" w:cs="Arial"/>
                 <w:b/>
               </w:rPr>
+              <w:lastRenderedPageBreak/>
               <w:t>Fluxo principal</w:t>
             </w:r>
           </w:p>
@@ -15564,15 +15557,7 @@
                 <w:rFonts w:ascii="Arial" w:eastAsia="Arial" w:hAnsi="Arial" w:cs="Arial"/>
                 <w:sz w:val="20"/>
               </w:rPr>
-              <w:t xml:space="preserve"> O sistema apresenta um grid contendo todos os </w:t>
-            </w:r>
-            <w:r>
-              <w:rPr>
-                <w:rFonts w:ascii="Arial" w:eastAsia="Arial" w:hAnsi="Arial" w:cs="Arial"/>
-                <w:sz w:val="20"/>
-              </w:rPr>
-              <w:lastRenderedPageBreak/>
-              <w:t>insumos cadastrados, exibindo informações relevantes como:</w:t>
+              <w:t xml:space="preserve"> O sistema apresenta um grid contendo todos os insumos cadastrados, exibindo informações relevantes como:</w:t>
             </w:r>
           </w:p>
           <w:p>
@@ -15617,12 +15602,195 @@
                 <w:sz w:val="20"/>
               </w:rPr>
             </w:pPr>
+            <w:commentRangeStart w:id="21"/>
             <w:r>
               <w:rPr>
                 <w:rFonts w:ascii="Arial" w:eastAsia="Arial" w:hAnsi="Arial" w:cs="Arial"/>
                 <w:sz w:val="20"/>
               </w:rPr>
-              <w:t>Descrição</w:t>
+              <w:t>Categoria do insumo:</w:t>
+            </w:r>
+          </w:p>
+          <w:p>
+            <w:pPr>
+              <w:numPr>
+                <w:ilvl w:val="3"/>
+                <w:numId w:val="46"/>
+              </w:numPr>
+              <w:tabs>
+                <w:tab w:val="left" w:pos="720"/>
+              </w:tabs>
+              <w:spacing w:before="40" w:after="40" w:line="276" w:lineRule="auto"/>
+              <w:ind w:left="720" w:hanging="360"/>
+              <w:jc w:val="both"/>
+              <w:rPr>
+                <w:rFonts w:ascii="Arial" w:eastAsia="Arial" w:hAnsi="Arial" w:cs="Arial"/>
+                <w:sz w:val="20"/>
+              </w:rPr>
+            </w:pPr>
+            <w:r>
+              <w:rPr>
+                <w:rFonts w:ascii="Arial" w:eastAsia="Arial" w:hAnsi="Arial" w:cs="Arial"/>
+                <w:sz w:val="20"/>
+              </w:rPr>
+              <w:t xml:space="preserve">  - Defensivos;</w:t>
+            </w:r>
+          </w:p>
+          <w:p>
+            <w:pPr>
+              <w:numPr>
+                <w:ilvl w:val="3"/>
+                <w:numId w:val="46"/>
+              </w:numPr>
+              <w:tabs>
+                <w:tab w:val="left" w:pos="720"/>
+              </w:tabs>
+              <w:spacing w:before="40" w:after="40" w:line="276" w:lineRule="auto"/>
+              <w:ind w:left="720" w:hanging="360"/>
+              <w:jc w:val="both"/>
+              <w:rPr>
+                <w:rFonts w:ascii="Arial" w:eastAsia="Arial" w:hAnsi="Arial" w:cs="Arial"/>
+                <w:sz w:val="20"/>
+              </w:rPr>
+            </w:pPr>
+            <w:r>
+              <w:rPr>
+                <w:rFonts w:ascii="Arial" w:eastAsia="Arial" w:hAnsi="Arial" w:cs="Arial"/>
+                <w:sz w:val="20"/>
+              </w:rPr>
+              <w:t xml:space="preserve">  - Fertilizantes;</w:t>
+            </w:r>
+          </w:p>
+          <w:p>
+            <w:pPr>
+              <w:numPr>
+                <w:ilvl w:val="3"/>
+                <w:numId w:val="46"/>
+              </w:numPr>
+              <w:tabs>
+                <w:tab w:val="left" w:pos="720"/>
+              </w:tabs>
+              <w:spacing w:before="40" w:after="40" w:line="276" w:lineRule="auto"/>
+              <w:ind w:left="720" w:hanging="360"/>
+              <w:jc w:val="both"/>
+              <w:rPr>
+                <w:rFonts w:ascii="Arial" w:eastAsia="Arial" w:hAnsi="Arial" w:cs="Arial"/>
+                <w:sz w:val="20"/>
+              </w:rPr>
+            </w:pPr>
+            <w:r>
+              <w:rPr>
+                <w:rFonts w:ascii="Arial" w:eastAsia="Arial" w:hAnsi="Arial" w:cs="Arial"/>
+                <w:sz w:val="20"/>
+              </w:rPr>
+              <w:t xml:space="preserve">  - Sementes;</w:t>
+            </w:r>
+          </w:p>
+          <w:p>
+            <w:pPr>
+              <w:numPr>
+                <w:ilvl w:val="3"/>
+                <w:numId w:val="46"/>
+              </w:numPr>
+              <w:tabs>
+                <w:tab w:val="left" w:pos="720"/>
+              </w:tabs>
+              <w:spacing w:before="40" w:after="40" w:line="276" w:lineRule="auto"/>
+              <w:ind w:left="720" w:hanging="360"/>
+              <w:jc w:val="both"/>
+              <w:rPr>
+                <w:rFonts w:ascii="Arial" w:eastAsia="Arial" w:hAnsi="Arial" w:cs="Arial"/>
+                <w:sz w:val="20"/>
+              </w:rPr>
+            </w:pPr>
+            <w:r>
+              <w:rPr>
+                <w:rFonts w:ascii="Arial" w:eastAsia="Arial" w:hAnsi="Arial" w:cs="Arial"/>
+                <w:sz w:val="20"/>
+              </w:rPr>
+              <w:t xml:space="preserve">  - Condicionadores;</w:t>
+            </w:r>
+          </w:p>
+          <w:p>
+            <w:pPr>
+              <w:numPr>
+                <w:ilvl w:val="3"/>
+                <w:numId w:val="46"/>
+              </w:numPr>
+              <w:tabs>
+                <w:tab w:val="left" w:pos="720"/>
+              </w:tabs>
+              <w:spacing w:before="40" w:after="40" w:line="276" w:lineRule="auto"/>
+              <w:ind w:left="720" w:hanging="360"/>
+              <w:jc w:val="both"/>
+              <w:rPr>
+                <w:rFonts w:ascii="Arial" w:eastAsia="Arial" w:hAnsi="Arial" w:cs="Arial"/>
+                <w:sz w:val="20"/>
+              </w:rPr>
+            </w:pPr>
+            <w:r>
+              <w:rPr>
+                <w:rFonts w:ascii="Arial" w:eastAsia="Arial" w:hAnsi="Arial" w:cs="Arial"/>
+                <w:sz w:val="20"/>
+              </w:rPr>
+              <w:t xml:space="preserve">  - Ferramentas;</w:t>
+            </w:r>
+          </w:p>
+          <w:p>
+            <w:pPr>
+              <w:numPr>
+                <w:ilvl w:val="3"/>
+                <w:numId w:val="46"/>
+              </w:numPr>
+              <w:tabs>
+                <w:tab w:val="left" w:pos="720"/>
+              </w:tabs>
+              <w:spacing w:before="40" w:after="40" w:line="276" w:lineRule="auto"/>
+              <w:ind w:left="720" w:hanging="360"/>
+              <w:jc w:val="both"/>
+              <w:rPr>
+                <w:rFonts w:ascii="Arial" w:eastAsia="Arial" w:hAnsi="Arial" w:cs="Arial"/>
+                <w:sz w:val="20"/>
+              </w:rPr>
+            </w:pPr>
+            <w:r>
+              <w:rPr>
+                <w:rFonts w:ascii="Arial" w:eastAsia="Arial" w:hAnsi="Arial" w:cs="Arial"/>
+                <w:sz w:val="20"/>
+              </w:rPr>
+              <w:t xml:space="preserve">  - Equipamentos;</w:t>
+            </w:r>
+          </w:p>
+          <w:p>
+            <w:pPr>
+              <w:numPr>
+                <w:ilvl w:val="3"/>
+                <w:numId w:val="46"/>
+              </w:numPr>
+              <w:tabs>
+                <w:tab w:val="left" w:pos="720"/>
+              </w:tabs>
+              <w:spacing w:before="40" w:after="40" w:line="276" w:lineRule="auto"/>
+              <w:ind w:left="720" w:hanging="360"/>
+              <w:jc w:val="both"/>
+              <w:rPr>
+                <w:rFonts w:ascii="Arial" w:eastAsia="Arial" w:hAnsi="Arial" w:cs="Arial"/>
+                <w:sz w:val="20"/>
+              </w:rPr>
+            </w:pPr>
+            <w:r>
+              <w:rPr>
+                <w:rFonts w:ascii="Arial" w:eastAsia="Arial" w:hAnsi="Arial" w:cs="Arial"/>
+                <w:sz w:val="20"/>
+              </w:rPr>
+              <w:t xml:space="preserve">  - Embalagens;</w:t>
+            </w:r>
+            <w:commentRangeEnd w:id="21"/>
+            <w:r>
+              <w:rPr>
+                <w:rStyle w:val="Refdecomentrio"/>
+              </w:rPr>
+              <w:commentReference w:id="21"/>
             </w:r>
           </w:p>
           <w:p>
@@ -15647,7 +15815,7 @@
                 <w:rFonts w:ascii="Arial" w:eastAsia="Arial" w:hAnsi="Arial" w:cs="Arial"/>
                 <w:sz w:val="20"/>
               </w:rPr>
-              <w:t>Unidade de medida</w:t>
+              <w:t>Descrição</w:t>
             </w:r>
           </w:p>
           <w:p>
@@ -15672,7 +15840,7 @@
                 <w:rFonts w:ascii="Arial" w:eastAsia="Arial" w:hAnsi="Arial" w:cs="Arial"/>
                 <w:sz w:val="20"/>
               </w:rPr>
-              <w:t>Fornecedor</w:t>
+              <w:t>Unidade de medida</w:t>
             </w:r>
           </w:p>
           <w:p>
@@ -15697,7 +15865,7 @@
                 <w:rFonts w:ascii="Arial" w:eastAsia="Arial" w:hAnsi="Arial" w:cs="Arial"/>
                 <w:sz w:val="20"/>
               </w:rPr>
-              <w:t>Quantidade em estoque</w:t>
+              <w:t>Fornecedor</w:t>
             </w:r>
           </w:p>
           <w:p>
@@ -15722,7 +15890,7 @@
                 <w:rFonts w:ascii="Arial" w:eastAsia="Arial" w:hAnsi="Arial" w:cs="Arial"/>
                 <w:sz w:val="20"/>
               </w:rPr>
-              <w:t>Data de validade</w:t>
+              <w:t>Quantidade em estoque</w:t>
             </w:r>
           </w:p>
           <w:p>
@@ -15742,12 +15910,36 @@
                 <w:sz w:val="20"/>
               </w:rPr>
             </w:pPr>
+            <w:commentRangeStart w:id="22"/>
             <w:r>
               <w:rPr>
                 <w:rFonts w:ascii="Arial" w:eastAsia="Arial" w:hAnsi="Arial" w:cs="Arial"/>
                 <w:sz w:val="20"/>
               </w:rPr>
-              <w:t>Localização no estoque</w:t>
+              <w:t xml:space="preserve">Status do insumo (Disponível, </w:t>
+            </w:r>
+            <w:proofErr w:type="gramStart"/>
+            <w:r>
+              <w:rPr>
+                <w:rFonts w:ascii="Arial" w:eastAsia="Arial" w:hAnsi="Arial" w:cs="Arial"/>
+                <w:sz w:val="20"/>
+              </w:rPr>
+              <w:t>Em</w:t>
+            </w:r>
+            <w:proofErr w:type="gramEnd"/>
+            <w:r>
+              <w:rPr>
+                <w:rFonts w:ascii="Arial" w:eastAsia="Arial" w:hAnsi="Arial" w:cs="Arial"/>
+                <w:sz w:val="20"/>
+              </w:rPr>
+              <w:t xml:space="preserve"> uso, Esgotado, Danificado, Expirado)</w:t>
+            </w:r>
+            <w:commentRangeEnd w:id="22"/>
+            <w:r>
+              <w:rPr>
+                <w:rStyle w:val="Refdecomentrio"/>
+              </w:rPr>
+              <w:commentReference w:id="22"/>
             </w:r>
           </w:p>
           <w:p>
@@ -15761,6 +15953,7 @@
               </w:tabs>
               <w:spacing w:before="40" w:after="40" w:line="276" w:lineRule="auto"/>
               <w:ind w:left="720" w:hanging="360"/>
+              <w:jc w:val="both"/>
               <w:rPr>
                 <w:rFonts w:ascii="Arial" w:eastAsia="Arial" w:hAnsi="Arial" w:cs="Arial"/>
                 <w:sz w:val="20"/>
@@ -15769,10 +15962,9 @@
             <w:r>
               <w:rPr>
                 <w:rFonts w:ascii="Arial" w:eastAsia="Arial" w:hAnsi="Arial" w:cs="Arial"/>
-                <w:b/>
                 <w:sz w:val="20"/>
               </w:rPr>
-              <w:t>Ações sobre os Insumos:</w:t>
+              <w:t>Data de validade</w:t>
             </w:r>
           </w:p>
           <w:p>
@@ -15795,6 +15987,56 @@
             <w:r>
               <w:rPr>
                 <w:rFonts w:ascii="Arial" w:eastAsia="Arial" w:hAnsi="Arial" w:cs="Arial"/>
+                <w:sz w:val="20"/>
+              </w:rPr>
+              <w:t>Localização no estoque</w:t>
+            </w:r>
+          </w:p>
+          <w:p>
+            <w:pPr>
+              <w:numPr>
+                <w:ilvl w:val="0"/>
+                <w:numId w:val="46"/>
+              </w:numPr>
+              <w:tabs>
+                <w:tab w:val="left" w:pos="720"/>
+              </w:tabs>
+              <w:spacing w:before="40" w:after="40" w:line="276" w:lineRule="auto"/>
+              <w:ind w:left="720" w:hanging="360"/>
+              <w:rPr>
+                <w:rFonts w:ascii="Arial" w:eastAsia="Arial" w:hAnsi="Arial" w:cs="Arial"/>
+                <w:sz w:val="20"/>
+              </w:rPr>
+            </w:pPr>
+            <w:r>
+              <w:rPr>
+                <w:rFonts w:ascii="Arial" w:eastAsia="Arial" w:hAnsi="Arial" w:cs="Arial"/>
+                <w:b/>
+                <w:sz w:val="20"/>
+              </w:rPr>
+              <w:t>Ações sobre os Insumos:</w:t>
+            </w:r>
+          </w:p>
+          <w:p>
+            <w:pPr>
+              <w:numPr>
+                <w:ilvl w:val="0"/>
+                <w:numId w:val="46"/>
+              </w:numPr>
+              <w:tabs>
+                <w:tab w:val="left" w:pos="720"/>
+              </w:tabs>
+              <w:spacing w:before="40" w:after="40" w:line="276" w:lineRule="auto"/>
+              <w:ind w:left="720" w:hanging="360"/>
+              <w:jc w:val="both"/>
+              <w:rPr>
+                <w:rFonts w:ascii="Arial" w:eastAsia="Arial" w:hAnsi="Arial" w:cs="Arial"/>
+                <w:sz w:val="20"/>
+              </w:rPr>
+            </w:pPr>
+            <w:r>
+              <w:rPr>
+                <w:rFonts w:ascii="Arial" w:eastAsia="Arial" w:hAnsi="Arial" w:cs="Arial"/>
                 <w:b/>
                 <w:sz w:val="20"/>
               </w:rPr>
@@ -15999,7 +16241,7 @@
                 <w:sz w:val="20"/>
               </w:rPr>
             </w:pPr>
-            <w:commentRangeStart w:id="18"/>
+            <w:commentRangeStart w:id="23"/>
             <w:r>
               <w:rPr>
                 <w:rFonts w:ascii="Arial" w:eastAsia="Arial" w:hAnsi="Arial" w:cs="Arial"/>
@@ -16023,12 +16265,12 @@
               </w:rPr>
               <w:t>O sistema deve permitir a alteração e exclusão de lançamentos de estoque, mas apenas com a confirmação de mais um colaborador, sendo um deles obrigatoriamente o Gerente de Finanças da fazenda.</w:t>
             </w:r>
-            <w:commentRangeEnd w:id="18"/>
+            <w:commentRangeEnd w:id="23"/>
             <w:r>
               <w:rPr>
                 <w:rStyle w:val="Refdecomentrio"/>
               </w:rPr>
-              <w:commentReference w:id="18"/>
+              <w:commentReference w:id="23"/>
             </w:r>
           </w:p>
           <w:p>
@@ -16269,7 +16511,15 @@
                 <w:rFonts w:ascii="Arial" w:eastAsia="Arial" w:hAnsi="Arial" w:cs="Arial"/>
                 <w:sz w:val="20"/>
               </w:rPr>
-              <w:t>: CSV, Excel) para análise posterior.</w:t>
+              <w:t xml:space="preserve">: </w:t>
+            </w:r>
+            <w:r>
+              <w:rPr>
+                <w:rFonts w:ascii="Arial" w:eastAsia="Arial" w:hAnsi="Arial" w:cs="Arial"/>
+                <w:sz w:val="20"/>
+              </w:rPr>
+              <w:lastRenderedPageBreak/>
+              <w:t>CSV, Excel) para análise posterior.</w:t>
             </w:r>
           </w:p>
           <w:p>
@@ -17011,7 +17261,7 @@
               <w:spacing w:before="40" w:after="40" w:line="240" w:lineRule="auto"/>
               <w:jc w:val="both"/>
             </w:pPr>
-            <w:commentRangeStart w:id="19"/>
+            <w:commentRangeStart w:id="24"/>
             <w:r>
               <w:rPr>
                 <w:rFonts w:ascii="Arial" w:eastAsia="Arial" w:hAnsi="Arial" w:cs="Arial"/>
@@ -17181,12 +17431,12 @@
               </w:rPr>
               <w:t>3</w:t>
             </w:r>
-            <w:commentRangeEnd w:id="19"/>
+            <w:commentRangeEnd w:id="24"/>
             <w:r>
               <w:rPr>
                 <w:rStyle w:val="Refdecomentrio"/>
               </w:rPr>
-              <w:commentReference w:id="19"/>
+              <w:commentReference w:id="24"/>
             </w:r>
           </w:p>
         </w:tc>
@@ -18339,18 +18589,18 @@
       </w:pPr>
       <w:r>
         <w:object w:dxaOrig="8840" w:dyaOrig="14298" w14:anchorId="0850B7A9">
-          <v:rect id="rectole0000000004" o:spid="_x0000_i1025" style="width:441.8pt;height:715.1pt" o:ole="" o:preferrelative="t" stroked="f">
+          <v:rect id="rectole0000000004" o:spid="_x0000_i1025" style="width:442.2pt;height:715.2pt" o:ole="" o:preferrelative="t" stroked="f">
             <v:imagedata r:id="rId13" o:title=""/>
           </v:rect>
-          <o:OLEObject Type="Embed" ProgID="StaticMetafile" ShapeID="rectole0000000004" DrawAspect="Content" ObjectID="_1799507773" r:id="rId14"/>
+          <o:OLEObject Type="Embed" ProgID="StaticMetafile" ShapeID="rectole0000000004" DrawAspect="Content" ObjectID="_1799581214" r:id="rId14"/>
         </w:object>
       </w:r>
       <w:r>
         <w:object w:dxaOrig="9252" w:dyaOrig="11443" w14:anchorId="1BA291E8">
-          <v:rect id="rectole0000000005" o:spid="_x0000_i1026" style="width:462.55pt;height:572.2pt" o:ole="" o:preferrelative="t" stroked="f">
+          <v:rect id="rectole0000000005" o:spid="_x0000_i1026" style="width:462.6pt;height:572.4pt" o:ole="" o:preferrelative="t" stroked="f">
             <v:imagedata r:id="rId15" o:title=""/>
           </v:rect>
-          <o:OLEObject Type="Embed" ProgID="StaticMetafile" ShapeID="rectole0000000005" DrawAspect="Content" ObjectID="_1799507774" r:id="rId16"/>
+          <o:OLEObject Type="Embed" ProgID="StaticMetafile" ShapeID="rectole0000000005" DrawAspect="Content" ObjectID="_1799581215" r:id="rId16"/>
         </w:object>
       </w:r>
     </w:p>
@@ -18388,10 +18638,10 @@
       </w:pPr>
       <w:r>
         <w:object w:dxaOrig="9252" w:dyaOrig="10809" w14:anchorId="46C43E02">
-          <v:rect id="rectole0000000006" o:spid="_x0000_i1027" style="width:462.55pt;height:541.1pt" o:ole="" o:preferrelative="t" stroked="f">
+          <v:rect id="rectole0000000006" o:spid="_x0000_i1027" style="width:462.6pt;height:541.2pt" o:ole="" o:preferrelative="t" stroked="f">
             <v:imagedata r:id="rId17" o:title=""/>
           </v:rect>
-          <o:OLEObject Type="Embed" ProgID="StaticMetafile" ShapeID="rectole0000000006" DrawAspect="Content" ObjectID="_1799507775" r:id="rId18"/>
+          <o:OLEObject Type="Embed" ProgID="StaticMetafile" ShapeID="rectole0000000006" DrawAspect="Content" ObjectID="_1799581216" r:id="rId18"/>
         </w:object>
       </w:r>
     </w:p>
@@ -18418,10 +18668,10 @@
       </w:pPr>
       <w:r>
         <w:object w:dxaOrig="7704" w:dyaOrig="13868" w14:anchorId="718BAC90">
-          <v:rect id="rectole0000000007" o:spid="_x0000_i1028" style="width:386.2pt;height:694.35pt" o:ole="" o:preferrelative="t" stroked="f">
+          <v:rect id="rectole0000000007" o:spid="_x0000_i1028" style="width:386.4pt;height:694.2pt" o:ole="" o:preferrelative="t" stroked="f">
             <v:imagedata r:id="rId19" o:title=""/>
           </v:rect>
-          <o:OLEObject Type="Embed" ProgID="StaticMetafile" ShapeID="rectole0000000007" DrawAspect="Content" ObjectID="_1799507776" r:id="rId20"/>
+          <o:OLEObject Type="Embed" ProgID="StaticMetafile" ShapeID="rectole0000000007" DrawAspect="Content" ObjectID="_1799581217" r:id="rId20"/>
         </w:object>
       </w:r>
     </w:p>
@@ -18437,10 +18687,10 @@
       </w:pPr>
       <w:r>
         <w:object w:dxaOrig="8723" w:dyaOrig="13609" w14:anchorId="1668085A">
-          <v:rect id="rectole0000000008" o:spid="_x0000_i1029" style="width:436.35pt;height:680.2pt" o:ole="" o:preferrelative="t" stroked="f">
+          <v:rect id="rectole0000000008" o:spid="_x0000_i1029" style="width:436.2pt;height:680.4pt" o:ole="" o:preferrelative="t" stroked="f">
             <v:imagedata r:id="rId21" o:title=""/>
           </v:rect>
-          <o:OLEObject Type="Embed" ProgID="StaticMetafile" ShapeID="rectole0000000008" DrawAspect="Content" ObjectID="_1799507777" r:id="rId22"/>
+          <o:OLEObject Type="Embed" ProgID="StaticMetafile" ShapeID="rectole0000000008" DrawAspect="Content" ObjectID="_1799581218" r:id="rId22"/>
         </w:object>
       </w:r>
     </w:p>
@@ -18456,10 +18706,10 @@
       </w:pPr>
       <w:r>
         <w:object w:dxaOrig="7106" w:dyaOrig="14142" w14:anchorId="301517DF">
-          <v:rect id="rectole0000000009" o:spid="_x0000_i1030" style="width:355.65pt;height:706.9pt" o:ole="" o:preferrelative="t" stroked="f">
+          <v:rect id="rectole0000000009" o:spid="_x0000_i1030" style="width:355.8pt;height:707.4pt" o:ole="" o:preferrelative="t" stroked="f">
             <v:imagedata r:id="rId23" o:title=""/>
           </v:rect>
-          <o:OLEObject Type="Embed" ProgID="StaticMetafile" ShapeID="rectole0000000009" DrawAspect="Content" ObjectID="_1799507778" r:id="rId24"/>
+          <o:OLEObject Type="Embed" ProgID="StaticMetafile" ShapeID="rectole0000000009" DrawAspect="Content" ObjectID="_1799581219" r:id="rId24"/>
         </w:object>
       </w:r>
     </w:p>
@@ -18475,10 +18725,10 @@
       </w:pPr>
       <w:r>
         <w:object w:dxaOrig="9252" w:dyaOrig="13804" w14:anchorId="3441A22D">
-          <v:rect id="rectole0000000010" o:spid="_x0000_i1031" style="width:462.55pt;height:690pt" o:ole="" o:preferrelative="t" stroked="f">
+          <v:rect id="rectole0000000010" o:spid="_x0000_i1031" style="width:462.6pt;height:690pt" o:ole="" o:preferrelative="t" stroked="f">
             <v:imagedata r:id="rId25" o:title=""/>
           </v:rect>
-          <o:OLEObject Type="Embed" ProgID="StaticMetafile" ShapeID="rectole0000000010" DrawAspect="Content" ObjectID="_1799507779" r:id="rId26"/>
+          <o:OLEObject Type="Embed" ProgID="StaticMetafile" ShapeID="rectole0000000010" DrawAspect="Content" ObjectID="_1799581220" r:id="rId26"/>
         </w:object>
       </w:r>
     </w:p>
@@ -20182,7 +20432,7 @@
               <w:spacing w:before="40" w:after="40" w:line="240" w:lineRule="auto"/>
               <w:jc w:val="center"/>
             </w:pPr>
-            <w:bookmarkStart w:id="20" w:name="_Hlk184119350"/>
+            <w:bookmarkStart w:id="25" w:name="_Hlk184119350"/>
             <w:r>
               <w:rPr>
                 <w:rFonts w:ascii="Arial" w:eastAsia="Arial" w:hAnsi="Arial" w:cs="Arial"/>
@@ -20847,7 +21097,7 @@
           </w:p>
         </w:tc>
       </w:tr>
-      <w:bookmarkEnd w:id="20"/>
+      <w:bookmarkEnd w:id="25"/>
     </w:tbl>
     <w:p>
       <w:pPr>
@@ -25475,13 +25725,29 @@
           <w:sz w:val="28"/>
         </w:rPr>
       </w:pPr>
+      <w:commentRangeStart w:id="26"/>
       <w:r>
         <w:rPr>
           <w:rFonts w:ascii="Arial" w:eastAsia="Arial" w:hAnsi="Arial" w:cs="Arial"/>
           <w:b/>
           <w:sz w:val="28"/>
         </w:rPr>
-        <w:t>Casos de usos (telas).</w:t>
+        <w:t xml:space="preserve">Telas dos </w:t>
+      </w:r>
+      <w:r>
+        <w:rPr>
+          <w:rFonts w:ascii="Arial" w:eastAsia="Arial" w:hAnsi="Arial" w:cs="Arial"/>
+          <w:b/>
+          <w:sz w:val="28"/>
+        </w:rPr>
+        <w:t>Casos de usos.</w:t>
+      </w:r>
+      <w:commentRangeEnd w:id="26"/>
+      <w:r>
+        <w:rPr>
+          <w:rStyle w:val="Refdecomentrio"/>
+        </w:rPr>
+        <w:commentReference w:id="26"/>
       </w:r>
     </w:p>
     <w:tbl>
@@ -25765,6 +26031,601 @@
           <w:sz w:val="24"/>
         </w:rPr>
       </w:pPr>
+    </w:p>
+    <w:p>
+      <w:pPr>
+        <w:spacing w:before="40" w:after="40" w:line="360" w:lineRule="auto"/>
+        <w:jc w:val="both"/>
+        <w:rPr>
+          <w:rFonts w:ascii="Arial" w:eastAsia="Arial" w:hAnsi="Arial" w:cs="Arial"/>
+          <w:sz w:val="24"/>
+        </w:rPr>
+      </w:pPr>
+    </w:p>
+    <w:p>
+      <w:pPr>
+        <w:spacing w:before="40" w:after="40" w:line="360" w:lineRule="auto"/>
+        <w:jc w:val="both"/>
+        <w:rPr>
+          <w:rFonts w:ascii="Arial" w:eastAsia="Arial" w:hAnsi="Arial" w:cs="Arial"/>
+          <w:sz w:val="24"/>
+        </w:rPr>
+      </w:pPr>
+    </w:p>
+    <w:p>
+      <w:pPr>
+        <w:spacing w:before="40" w:after="40" w:line="360" w:lineRule="auto"/>
+        <w:jc w:val="both"/>
+        <w:rPr>
+          <w:rFonts w:ascii="Arial" w:eastAsia="Arial" w:hAnsi="Arial" w:cs="Arial"/>
+          <w:sz w:val="24"/>
+        </w:rPr>
+      </w:pPr>
+    </w:p>
+    <w:p>
+      <w:pPr>
+        <w:spacing w:before="40" w:after="40" w:line="360" w:lineRule="auto"/>
+        <w:jc w:val="both"/>
+        <w:rPr>
+          <w:rFonts w:ascii="Arial" w:eastAsia="Arial" w:hAnsi="Arial" w:cs="Arial"/>
+          <w:sz w:val="24"/>
+        </w:rPr>
+      </w:pPr>
+    </w:p>
+    <w:p>
+      <w:pPr>
+        <w:spacing w:before="40" w:after="40" w:line="360" w:lineRule="auto"/>
+        <w:jc w:val="both"/>
+        <w:rPr>
+          <w:rFonts w:ascii="Arial" w:eastAsia="Arial" w:hAnsi="Arial" w:cs="Arial"/>
+          <w:sz w:val="24"/>
+        </w:rPr>
+      </w:pPr>
+    </w:p>
+    <w:p>
+      <w:pPr>
+        <w:spacing w:before="40" w:after="40" w:line="360" w:lineRule="auto"/>
+        <w:jc w:val="both"/>
+        <w:rPr>
+          <w:rFonts w:ascii="Arial" w:eastAsia="Arial" w:hAnsi="Arial" w:cs="Arial"/>
+          <w:sz w:val="24"/>
+        </w:rPr>
+      </w:pPr>
+    </w:p>
+    <w:p>
+      <w:pPr>
+        <w:spacing w:before="40" w:after="40" w:line="360" w:lineRule="auto"/>
+        <w:jc w:val="both"/>
+        <w:rPr>
+          <w:rFonts w:ascii="Arial" w:eastAsia="Arial" w:hAnsi="Arial" w:cs="Arial"/>
+          <w:sz w:val="24"/>
+        </w:rPr>
+      </w:pPr>
+    </w:p>
+    <w:p>
+      <w:pPr>
+        <w:spacing w:before="40" w:after="40" w:line="360" w:lineRule="auto"/>
+        <w:jc w:val="both"/>
+        <w:rPr>
+          <w:rFonts w:ascii="Arial" w:eastAsia="Arial" w:hAnsi="Arial" w:cs="Arial"/>
+          <w:sz w:val="24"/>
+        </w:rPr>
+      </w:pPr>
+    </w:p>
+    <w:p>
+      <w:pPr>
+        <w:spacing w:before="40" w:after="40" w:line="360" w:lineRule="auto"/>
+        <w:jc w:val="both"/>
+        <w:rPr>
+          <w:rFonts w:ascii="Arial" w:eastAsia="Arial" w:hAnsi="Arial" w:cs="Arial"/>
+          <w:sz w:val="24"/>
+        </w:rPr>
+      </w:pPr>
+    </w:p>
+    <w:p>
+      <w:pPr>
+        <w:spacing w:before="40" w:after="40" w:line="360" w:lineRule="auto"/>
+        <w:jc w:val="both"/>
+        <w:rPr>
+          <w:rFonts w:ascii="Arial" w:eastAsia="Arial" w:hAnsi="Arial" w:cs="Arial"/>
+          <w:sz w:val="24"/>
+        </w:rPr>
+      </w:pPr>
+    </w:p>
+    <w:p>
+      <w:pPr>
+        <w:spacing w:before="40" w:after="40" w:line="360" w:lineRule="auto"/>
+        <w:jc w:val="both"/>
+        <w:rPr>
+          <w:rFonts w:ascii="Arial" w:eastAsia="Arial" w:hAnsi="Arial" w:cs="Arial"/>
+          <w:b/>
+          <w:bCs/>
+          <w:sz w:val="28"/>
+          <w:szCs w:val="24"/>
+        </w:rPr>
+      </w:pPr>
+      <w:r>
+        <w:rPr>
+          <w:rFonts w:ascii="Arial" w:eastAsia="Arial" w:hAnsi="Arial" w:cs="Arial"/>
+          <w:b/>
+          <w:bCs/>
+          <w:sz w:val="28"/>
+          <w:szCs w:val="24"/>
+        </w:rPr>
+        <w:lastRenderedPageBreak/>
+        <w:t>Home Page</w:t>
+      </w:r>
+    </w:p>
+    <w:p>
+      <w:pPr>
+        <w:spacing w:before="40" w:after="40" w:line="360" w:lineRule="auto"/>
+        <w:jc w:val="both"/>
+        <w:rPr>
+          <w:rFonts w:ascii="Arial" w:eastAsia="Arial" w:hAnsi="Arial" w:cs="Arial"/>
+          <w:sz w:val="24"/>
+        </w:rPr>
+      </w:pPr>
+      <w:r>
+        <w:rPr>
+          <w:rFonts w:ascii="Arial" w:eastAsia="Arial" w:hAnsi="Arial" w:cs="Arial"/>
+          <w:noProof/>
+          <w:sz w:val="24"/>
+        </w:rPr>
+        <w:drawing>
+          <wp:inline distT="0" distB="0" distL="0" distR="0" wp14:anchorId="42D9EB2F" wp14:editId="3085022B">
+            <wp:extent cx="7734300" cy="4629150"/>
+            <wp:effectExtent l="0" t="0" r="0" b="0"/>
+            <wp:docPr id="84340233" name="Imagem 1" descr="Interface gráfica do usuário, Site&#10;&#10;Descrição gerada automaticamente"/>
+            <wp:cNvGraphicFramePr>
+              <a:graphicFrameLocks xmlns:a="http://schemas.openxmlformats.org/drawingml/2006/main" noChangeAspect="1"/>
+            </wp:cNvGraphicFramePr>
+            <a:graphic xmlns:a="http://schemas.openxmlformats.org/drawingml/2006/main">
+              <a:graphicData uri="http://schemas.openxmlformats.org/drawingml/2006/picture">
+                <pic:pic xmlns:pic="http://schemas.openxmlformats.org/drawingml/2006/picture">
+                  <pic:nvPicPr>
+                    <pic:cNvPr id="84340233" name="Imagem 1" descr="Interface gráfica do usuário, Site&#10;&#10;Descrição gerada automaticamente"/>
+                    <pic:cNvPicPr/>
+                  </pic:nvPicPr>
+                  <pic:blipFill>
+                    <a:blip r:embed="rId28">
+                      <a:extLst>
+                        <a:ext uri="{28A0092B-C50C-407E-A947-70E740481C1C}">
+                          <a14:useLocalDpi xmlns:a14="http://schemas.microsoft.com/office/drawing/2010/main" val="0"/>
+                        </a:ext>
+                      </a:extLst>
+                    </a:blip>
+                    <a:stretch>
+                      <a:fillRect/>
+                    </a:stretch>
+                  </pic:blipFill>
+                  <pic:spPr>
+                    <a:xfrm>
+                      <a:off x="0" y="0"/>
+                      <a:ext cx="7734300" cy="4629150"/>
+                    </a:xfrm>
+                    <a:prstGeom prst="rect">
+                      <a:avLst/>
+                    </a:prstGeom>
+                  </pic:spPr>
+                </pic:pic>
+              </a:graphicData>
+            </a:graphic>
+          </wp:inline>
+        </w:drawing>
+      </w:r>
+    </w:p>
+    <w:p>
+      <w:pPr>
+        <w:rPr>
+          <w:rFonts w:ascii="Arial" w:eastAsia="Arial" w:hAnsi="Arial" w:cs="Arial"/>
+          <w:sz w:val="24"/>
+        </w:rPr>
+      </w:pPr>
+      <w:r>
+        <w:rPr>
+          <w:rFonts w:ascii="Arial" w:eastAsia="Arial" w:hAnsi="Arial" w:cs="Arial"/>
+          <w:sz w:val="24"/>
+        </w:rPr>
+        <w:br w:type="page"/>
+      </w:r>
+    </w:p>
+    <w:p>
+      <w:pPr>
+        <w:spacing w:before="40" w:after="40" w:line="360" w:lineRule="auto"/>
+        <w:jc w:val="both"/>
+        <w:rPr>
+          <w:rFonts w:ascii="Arial" w:eastAsia="Arial" w:hAnsi="Arial" w:cs="Arial"/>
+          <w:b/>
+          <w:bCs/>
+          <w:sz w:val="28"/>
+          <w:szCs w:val="24"/>
+        </w:rPr>
+      </w:pPr>
+      <w:r>
+        <w:rPr>
+          <w:rFonts w:ascii="Arial" w:eastAsia="Arial" w:hAnsi="Arial" w:cs="Arial"/>
+          <w:b/>
+          <w:bCs/>
+          <w:sz w:val="28"/>
+          <w:szCs w:val="24"/>
+        </w:rPr>
+        <w:lastRenderedPageBreak/>
+        <w:t>Página de Cadastro</w:t>
+      </w:r>
+    </w:p>
+    <w:p>
+      <w:pPr>
+        <w:spacing w:before="40" w:after="40" w:line="360" w:lineRule="auto"/>
+        <w:jc w:val="both"/>
+        <w:rPr>
+          <w:rFonts w:ascii="Arial" w:eastAsia="Arial" w:hAnsi="Arial" w:cs="Arial"/>
+          <w:sz w:val="24"/>
+        </w:rPr>
+      </w:pPr>
+      <w:r>
+        <w:rPr>
+          <w:rFonts w:ascii="Arial" w:eastAsia="Arial" w:hAnsi="Arial" w:cs="Arial"/>
+          <w:noProof/>
+          <w:sz w:val="24"/>
+        </w:rPr>
+        <w:drawing>
+          <wp:inline distT="0" distB="0" distL="0" distR="0" wp14:anchorId="43BC0BBD" wp14:editId="1D5C2C89">
+            <wp:extent cx="8092440" cy="4796975"/>
+            <wp:effectExtent l="0" t="0" r="0" b="0"/>
+            <wp:docPr id="1868900980" name="Imagem 2" descr="Interface gráfica do usuário&#10;&#10;Descrição gerada automaticamente"/>
+            <wp:cNvGraphicFramePr>
+              <a:graphicFrameLocks xmlns:a="http://schemas.openxmlformats.org/drawingml/2006/main" noChangeAspect="1"/>
+            </wp:cNvGraphicFramePr>
+            <a:graphic xmlns:a="http://schemas.openxmlformats.org/drawingml/2006/main">
+              <a:graphicData uri="http://schemas.openxmlformats.org/drawingml/2006/picture">
+                <pic:pic xmlns:pic="http://schemas.openxmlformats.org/drawingml/2006/picture">
+                  <pic:nvPicPr>
+                    <pic:cNvPr id="1868900980" name="Imagem 2" descr="Interface gráfica do usuário&#10;&#10;Descrição gerada automaticamente"/>
+                    <pic:cNvPicPr/>
+                  </pic:nvPicPr>
+                  <pic:blipFill>
+                    <a:blip r:embed="rId29">
+                      <a:extLst>
+                        <a:ext uri="{28A0092B-C50C-407E-A947-70E740481C1C}">
+                          <a14:useLocalDpi xmlns:a14="http://schemas.microsoft.com/office/drawing/2010/main" val="0"/>
+                        </a:ext>
+                      </a:extLst>
+                    </a:blip>
+                    <a:stretch>
+                      <a:fillRect/>
+                    </a:stretch>
+                  </pic:blipFill>
+                  <pic:spPr>
+                    <a:xfrm>
+                      <a:off x="0" y="0"/>
+                      <a:ext cx="8114471" cy="4810035"/>
+                    </a:xfrm>
+                    <a:prstGeom prst="rect">
+                      <a:avLst/>
+                    </a:prstGeom>
+                  </pic:spPr>
+                </pic:pic>
+              </a:graphicData>
+            </a:graphic>
+          </wp:inline>
+        </w:drawing>
+      </w:r>
+    </w:p>
+    <w:p>
+      <w:pPr>
+        <w:spacing w:before="40" w:after="40" w:line="360" w:lineRule="auto"/>
+        <w:jc w:val="both"/>
+        <w:rPr>
+          <w:rFonts w:ascii="Arial" w:eastAsia="Arial" w:hAnsi="Arial" w:cs="Arial"/>
+          <w:sz w:val="24"/>
+        </w:rPr>
+      </w:pPr>
+    </w:p>
+    <w:p>
+      <w:pPr>
+        <w:spacing w:before="40" w:after="40" w:line="360" w:lineRule="auto"/>
+        <w:jc w:val="both"/>
+        <w:rPr>
+          <w:rFonts w:ascii="Arial" w:eastAsia="Arial" w:hAnsi="Arial" w:cs="Arial"/>
+          <w:b/>
+          <w:bCs/>
+          <w:sz w:val="28"/>
+          <w:szCs w:val="24"/>
+        </w:rPr>
+      </w:pPr>
+      <w:r>
+        <w:rPr>
+          <w:rFonts w:ascii="Arial" w:eastAsia="Arial" w:hAnsi="Arial" w:cs="Arial"/>
+          <w:b/>
+          <w:bCs/>
+          <w:sz w:val="28"/>
+          <w:szCs w:val="24"/>
+        </w:rPr>
+        <w:t>Página de Login</w:t>
+      </w:r>
+    </w:p>
+    <w:p>
+      <w:pPr>
+        <w:spacing w:before="40" w:after="40" w:line="360" w:lineRule="auto"/>
+        <w:jc w:val="both"/>
+        <w:rPr>
+          <w:rFonts w:ascii="Arial" w:eastAsia="Arial" w:hAnsi="Arial" w:cs="Arial"/>
+          <w:sz w:val="24"/>
+        </w:rPr>
+      </w:pPr>
+      <w:r>
+        <w:rPr>
+          <w:rFonts w:ascii="Arial" w:eastAsia="Arial" w:hAnsi="Arial" w:cs="Arial"/>
+          <w:noProof/>
+          <w:sz w:val="24"/>
+        </w:rPr>
+        <w:drawing>
+          <wp:inline distT="0" distB="0" distL="0" distR="0" wp14:anchorId="05F1C6DF" wp14:editId="349ADC72">
+            <wp:extent cx="7696200" cy="4657725"/>
+            <wp:effectExtent l="0" t="0" r="0" b="0"/>
+            <wp:docPr id="1236739030" name="Imagem 3" descr="Interface gráfica do usuário, Site&#10;&#10;Descrição gerada automaticamente"/>
+            <wp:cNvGraphicFramePr>
+              <a:graphicFrameLocks xmlns:a="http://schemas.openxmlformats.org/drawingml/2006/main" noChangeAspect="1"/>
+            </wp:cNvGraphicFramePr>
+            <a:graphic xmlns:a="http://schemas.openxmlformats.org/drawingml/2006/main">
+              <a:graphicData uri="http://schemas.openxmlformats.org/drawingml/2006/picture">
+                <pic:pic xmlns:pic="http://schemas.openxmlformats.org/drawingml/2006/picture">
+                  <pic:nvPicPr>
+                    <pic:cNvPr id="1236739030" name="Imagem 3" descr="Interface gráfica do usuário, Site&#10;&#10;Descrição gerada automaticamente"/>
+                    <pic:cNvPicPr/>
+                  </pic:nvPicPr>
+                  <pic:blipFill>
+                    <a:blip r:embed="rId30">
+                      <a:extLst>
+                        <a:ext uri="{28A0092B-C50C-407E-A947-70E740481C1C}">
+                          <a14:useLocalDpi xmlns:a14="http://schemas.microsoft.com/office/drawing/2010/main" val="0"/>
+                        </a:ext>
+                      </a:extLst>
+                    </a:blip>
+                    <a:stretch>
+                      <a:fillRect/>
+                    </a:stretch>
+                  </pic:blipFill>
+                  <pic:spPr>
+                    <a:xfrm>
+                      <a:off x="0" y="0"/>
+                      <a:ext cx="7696200" cy="4657725"/>
+                    </a:xfrm>
+                    <a:prstGeom prst="rect">
+                      <a:avLst/>
+                    </a:prstGeom>
+                  </pic:spPr>
+                </pic:pic>
+              </a:graphicData>
+            </a:graphic>
+          </wp:inline>
+        </w:drawing>
+      </w:r>
+    </w:p>
+    <w:p>
+      <w:pPr>
+        <w:spacing w:before="40" w:after="40" w:line="360" w:lineRule="auto"/>
+        <w:jc w:val="both"/>
+        <w:rPr>
+          <w:rFonts w:ascii="Arial" w:eastAsia="Arial" w:hAnsi="Arial" w:cs="Arial"/>
+          <w:sz w:val="24"/>
+        </w:rPr>
+      </w:pPr>
+    </w:p>
+    <w:p>
+      <w:pPr>
+        <w:spacing w:before="40" w:after="40" w:line="360" w:lineRule="auto"/>
+        <w:jc w:val="both"/>
+        <w:rPr>
+          <w:rFonts w:ascii="Arial" w:eastAsia="Arial" w:hAnsi="Arial" w:cs="Arial"/>
+          <w:b/>
+          <w:bCs/>
+          <w:sz w:val="28"/>
+          <w:szCs w:val="24"/>
+        </w:rPr>
+      </w:pPr>
+      <w:r>
+        <w:rPr>
+          <w:rFonts w:ascii="Arial" w:eastAsia="Arial" w:hAnsi="Arial" w:cs="Arial"/>
+          <w:b/>
+          <w:bCs/>
+          <w:sz w:val="28"/>
+          <w:szCs w:val="24"/>
+        </w:rPr>
+        <w:t>Dashboard</w:t>
+      </w:r>
+    </w:p>
+    <w:p>
+      <w:pPr>
+        <w:spacing w:before="40" w:after="40" w:line="360" w:lineRule="auto"/>
+        <w:jc w:val="both"/>
+        <w:rPr>
+          <w:rFonts w:ascii="Arial" w:eastAsia="Arial" w:hAnsi="Arial" w:cs="Arial"/>
+          <w:sz w:val="24"/>
+        </w:rPr>
+      </w:pPr>
+      <w:r>
+        <w:rPr>
+          <w:rFonts w:ascii="Arial" w:eastAsia="Arial" w:hAnsi="Arial" w:cs="Arial"/>
+          <w:noProof/>
+          <w:sz w:val="24"/>
+        </w:rPr>
+        <w:drawing>
+          <wp:inline distT="0" distB="0" distL="0" distR="0" wp14:anchorId="613C3D44" wp14:editId="0AAD2E35">
+            <wp:extent cx="7696678" cy="4516755"/>
+            <wp:effectExtent l="0" t="0" r="0" b="0"/>
+            <wp:docPr id="1263510745" name="Imagem 4" descr="Interface gráfica do usuário&#10;&#10;Descrição gerada automaticamente"/>
+            <wp:cNvGraphicFramePr>
+              <a:graphicFrameLocks xmlns:a="http://schemas.openxmlformats.org/drawingml/2006/main" noChangeAspect="1"/>
+            </wp:cNvGraphicFramePr>
+            <a:graphic xmlns:a="http://schemas.openxmlformats.org/drawingml/2006/main">
+              <a:graphicData uri="http://schemas.openxmlformats.org/drawingml/2006/picture">
+                <pic:pic xmlns:pic="http://schemas.openxmlformats.org/drawingml/2006/picture">
+                  <pic:nvPicPr>
+                    <pic:cNvPr id="1263510745" name="Imagem 4" descr="Interface gráfica do usuário&#10;&#10;Descrição gerada automaticamente"/>
+                    <pic:cNvPicPr/>
+                  </pic:nvPicPr>
+                  <pic:blipFill>
+                    <a:blip r:embed="rId31">
+                      <a:extLst>
+                        <a:ext uri="{28A0092B-C50C-407E-A947-70E740481C1C}">
+                          <a14:useLocalDpi xmlns:a14="http://schemas.microsoft.com/office/drawing/2010/main" val="0"/>
+                        </a:ext>
+                      </a:extLst>
+                    </a:blip>
+                    <a:stretch>
+                      <a:fillRect/>
+                    </a:stretch>
+                  </pic:blipFill>
+                  <pic:spPr>
+                    <a:xfrm>
+                      <a:off x="0" y="0"/>
+                      <a:ext cx="7710980" cy="4525148"/>
+                    </a:xfrm>
+                    <a:prstGeom prst="rect">
+                      <a:avLst/>
+                    </a:prstGeom>
+                  </pic:spPr>
+                </pic:pic>
+              </a:graphicData>
+            </a:graphic>
+          </wp:inline>
+        </w:drawing>
+      </w:r>
+    </w:p>
+    <w:p>
+      <w:pPr>
+        <w:spacing w:before="40" w:after="40" w:line="360" w:lineRule="auto"/>
+        <w:jc w:val="both"/>
+        <w:rPr>
+          <w:rFonts w:ascii="Arial" w:eastAsia="Arial" w:hAnsi="Arial" w:cs="Arial"/>
+          <w:b/>
+          <w:bCs/>
+          <w:sz w:val="28"/>
+          <w:szCs w:val="24"/>
+        </w:rPr>
+      </w:pPr>
+      <w:r>
+        <w:rPr>
+          <w:rFonts w:ascii="Arial" w:eastAsia="Arial" w:hAnsi="Arial" w:cs="Arial"/>
+          <w:b/>
+          <w:bCs/>
+          <w:sz w:val="28"/>
+          <w:szCs w:val="24"/>
+        </w:rPr>
+        <w:lastRenderedPageBreak/>
+        <w:t xml:space="preserve">Tela dos Tipos de Cultivos (a partir da qual se terá acesso à tela </w:t>
+      </w:r>
+      <w:proofErr w:type="gramStart"/>
+      <w:r>
+        <w:rPr>
+          <w:rFonts w:ascii="Arial" w:eastAsia="Arial" w:hAnsi="Arial" w:cs="Arial"/>
+          <w:b/>
+          <w:bCs/>
+          <w:sz w:val="28"/>
+          <w:szCs w:val="24"/>
+        </w:rPr>
+        <w:t>da referente</w:t>
+      </w:r>
+      <w:proofErr w:type="gramEnd"/>
+      <w:r>
+        <w:rPr>
+          <w:rFonts w:ascii="Arial" w:eastAsia="Arial" w:hAnsi="Arial" w:cs="Arial"/>
+          <w:b/>
+          <w:bCs/>
+          <w:sz w:val="28"/>
+          <w:szCs w:val="24"/>
+        </w:rPr>
+        <w:t xml:space="preserve"> cultivar)</w:t>
+      </w:r>
+    </w:p>
+    <w:p>
+      <w:pPr>
+        <w:spacing w:before="40" w:after="40" w:line="360" w:lineRule="auto"/>
+        <w:jc w:val="both"/>
+        <w:rPr>
+          <w:rFonts w:ascii="Arial" w:eastAsia="Arial" w:hAnsi="Arial" w:cs="Arial"/>
+          <w:sz w:val="24"/>
+        </w:rPr>
+      </w:pPr>
+      <w:r>
+        <w:rPr>
+          <w:rFonts w:ascii="Arial" w:eastAsia="Arial" w:hAnsi="Arial" w:cs="Arial"/>
+          <w:noProof/>
+          <w:sz w:val="24"/>
+        </w:rPr>
+        <w:drawing>
+          <wp:inline distT="0" distB="0" distL="0" distR="0" wp14:anchorId="3EE4E907" wp14:editId="7379517F">
+            <wp:extent cx="7747286" cy="4790440"/>
+            <wp:effectExtent l="0" t="0" r="0" b="0"/>
+            <wp:docPr id="391463934" name="Imagem 5" descr="Interface gráfica do usuário&#10;&#10;Descrição gerada automaticamente"/>
+            <wp:cNvGraphicFramePr>
+              <a:graphicFrameLocks xmlns:a="http://schemas.openxmlformats.org/drawingml/2006/main" noChangeAspect="1"/>
+            </wp:cNvGraphicFramePr>
+            <a:graphic xmlns:a="http://schemas.openxmlformats.org/drawingml/2006/main">
+              <a:graphicData uri="http://schemas.openxmlformats.org/drawingml/2006/picture">
+                <pic:pic xmlns:pic="http://schemas.openxmlformats.org/drawingml/2006/picture">
+                  <pic:nvPicPr>
+                    <pic:cNvPr id="391463934" name="Imagem 5" descr="Interface gráfica do usuário&#10;&#10;Descrição gerada automaticamente"/>
+                    <pic:cNvPicPr/>
+                  </pic:nvPicPr>
+                  <pic:blipFill>
+                    <a:blip r:embed="rId32">
+                      <a:extLst>
+                        <a:ext uri="{28A0092B-C50C-407E-A947-70E740481C1C}">
+                          <a14:useLocalDpi xmlns:a14="http://schemas.microsoft.com/office/drawing/2010/main" val="0"/>
+                        </a:ext>
+                      </a:extLst>
+                    </a:blip>
+                    <a:stretch>
+                      <a:fillRect/>
+                    </a:stretch>
+                  </pic:blipFill>
+                  <pic:spPr>
+                    <a:xfrm>
+                      <a:off x="0" y="0"/>
+                      <a:ext cx="7747286" cy="4790440"/>
+                    </a:xfrm>
+                    <a:prstGeom prst="rect">
+                      <a:avLst/>
+                    </a:prstGeom>
+                  </pic:spPr>
+                </pic:pic>
+              </a:graphicData>
+            </a:graphic>
+          </wp:inline>
+        </w:drawing>
+      </w:r>
+    </w:p>
+    <w:p>
+      <w:pPr>
+        <w:spacing w:before="40" w:after="40" w:line="360" w:lineRule="auto"/>
+        <w:jc w:val="both"/>
+        <w:rPr>
+          <w:rFonts w:ascii="Arial" w:eastAsia="Arial" w:hAnsi="Arial" w:cs="Arial"/>
+          <w:sz w:val="24"/>
+        </w:rPr>
+      </w:pPr>
+    </w:p>
+    <w:p>
+      <w:pPr>
+        <w:spacing w:before="40" w:after="40" w:line="360" w:lineRule="auto"/>
+        <w:jc w:val="both"/>
+        <w:rPr>
+          <w:rFonts w:ascii="Arial" w:eastAsia="Arial" w:hAnsi="Arial" w:cs="Arial"/>
+          <w:sz w:val="24"/>
+        </w:rPr>
+      </w:pPr>
+    </w:p>
+    <w:p>
+      <w:pPr>
+        <w:spacing w:before="40" w:after="40" w:line="360" w:lineRule="auto"/>
+        <w:jc w:val="both"/>
+        <w:rPr>
+          <w:rFonts w:ascii="Arial" w:eastAsia="Arial" w:hAnsi="Arial" w:cs="Arial"/>
+          <w:sz w:val="24"/>
+        </w:rPr>
+      </w:pPr>
       <w:r>
         <w:rPr>
           <w:rFonts w:ascii="Arial" w:eastAsia="Arial" w:hAnsi="Arial" w:cs="Arial"/>
@@ -25772,6 +26633,43 @@
         </w:rPr>
         <w:t>Link para o protótipo:</w:t>
       </w:r>
+      <w:r>
+        <w:rPr>
+          <w:rFonts w:ascii="Arial" w:eastAsia="Arial" w:hAnsi="Arial" w:cs="Arial"/>
+          <w:sz w:val="24"/>
+        </w:rPr>
+        <w:t xml:space="preserve"> </w:t>
+      </w:r>
+    </w:p>
+    <w:p>
+      <w:pPr>
+        <w:spacing w:before="40" w:after="40" w:line="360" w:lineRule="auto"/>
+        <w:jc w:val="both"/>
+        <w:rPr>
+          <w:rFonts w:ascii="Arial" w:eastAsia="Arial" w:hAnsi="Arial" w:cs="Arial"/>
+          <w:sz w:val="24"/>
+        </w:rPr>
+      </w:pPr>
+      <w:hyperlink r:id="rId33" w:history="1">
+        <w:r>
+          <w:rPr>
+            <w:rStyle w:val="Hyperlink"/>
+            <w:rFonts w:ascii="Arial" w:eastAsia="Arial" w:hAnsi="Arial" w:cs="Arial"/>
+            <w:sz w:val="24"/>
+          </w:rPr>
+          <w:t>https://www.figma.com/design/KUEPb1nJLhKQj7xEhKdgOa/Gerenciador-de-Fazenda?node-id=1223-289&amp;t=mP6Sm3eLrFujG3QE-1</w:t>
+        </w:r>
+      </w:hyperlink>
+    </w:p>
+    <w:p>
+      <w:pPr>
+        <w:spacing w:before="40" w:after="40" w:line="360" w:lineRule="auto"/>
+        <w:jc w:val="both"/>
+        <w:rPr>
+          <w:rFonts w:ascii="Arial" w:eastAsia="Arial" w:hAnsi="Arial" w:cs="Arial"/>
+          <w:sz w:val="24"/>
+        </w:rPr>
+      </w:pPr>
     </w:p>
     <w:p>
       <w:pPr>
@@ -26120,7 +27018,55 @@
       </w:r>
     </w:p>
   </w:comment>
-  <w:comment w:id="12" w:author="carlos984019208@outlook.com" w:date="2025-01-27T17:23:00Z" w:initials="c">
+  <w:comment w:id="9" w:author="carlos984019208@outlook.com" w:date="2025-01-28T08:00:00Z" w:initials="c">
+    <w:p>
+      <w:pPr>
+        <w:pStyle w:val="Textodecomentrio"/>
+      </w:pPr>
+      <w:r>
+        <w:rPr>
+          <w:rStyle w:val="Refdecomentrio"/>
+        </w:rPr>
+        <w:annotationRef/>
+      </w:r>
+      <w:r>
+        <w:t>Item acrescentado</w:t>
+      </w:r>
+    </w:p>
+  </w:comment>
+  <w:comment w:id="10" w:author="carlos984019208@outlook.com" w:date="2025-01-28T07:59:00Z" w:initials="c">
+    <w:p>
+      <w:pPr>
+        <w:pStyle w:val="Textodecomentrio"/>
+      </w:pPr>
+      <w:r>
+        <w:rPr>
+          <w:rStyle w:val="Refdecomentrio"/>
+        </w:rPr>
+        <w:annotationRef/>
+      </w:r>
+      <w:r>
+        <w:t>Item acrescentado</w:t>
+      </w:r>
+    </w:p>
+  </w:comment>
+  <w:comment w:id="11" w:author="carlos984019208@outlook.com" w:date="2025-01-27T17:26:00Z" w:initials="c">
+    <w:p>
+      <w:pPr>
+        <w:pStyle w:val="Textodecomentrio"/>
+      </w:pPr>
+      <w:r>
+        <w:rPr>
+          <w:rStyle w:val="Refdecomentrio"/>
+        </w:rPr>
+        <w:annotationRef/>
+      </w:r>
+      <w:r>
+        <w:t>Acrescentado conforme requisito</w:t>
+      </w:r>
+    </w:p>
+  </w:comment>
+  <w:comment w:id="15" w:author="carlos984019208@outlook.com" w:date="2025-01-27T17:23:00Z" w:initials="c">
     <w:p>
       <w:pPr>
         <w:pStyle w:val="Textodecomentrio"/>
@@ -26136,7 +27082,7 @@
       </w:r>
     </w:p>
   </w:comment>
-  <w:comment w:id="14" w:author="carlos984019208@outlook.com" w:date="2025-01-27T17:26:00Z" w:initials="c">
+  <w:comment w:id="17" w:author="carlos984019208@outlook.com" w:date="2025-01-27T17:26:00Z" w:initials="c">
     <w:p>
       <w:pPr>
         <w:pStyle w:val="Textodecomentrio"/>
@@ -26152,7 +27098,7 @@
       </w:r>
     </w:p>
   </w:comment>
-  <w:comment w:id="15" w:author="carlos984019208@outlook.com" w:date="2025-01-27T17:33:00Z" w:initials="c">
+  <w:comment w:id="18" w:author="carlos984019208@outlook.com" w:date="2025-01-27T17:33:00Z" w:initials="c">
     <w:p>
       <w:pPr>
         <w:pStyle w:val="Textodecomentrio"/>
@@ -26168,7 +27114,7 @@
       </w:r>
     </w:p>
   </w:comment>
-  <w:comment w:id="16" w:author="carlos984019208@outlook.com" w:date="2025-01-27T17:35:00Z" w:initials="c">
+  <w:comment w:id="19" w:author="carlos984019208@outlook.com" w:date="2025-01-27T17:35:00Z" w:initials="c">
     <w:p>
       <w:pPr>
         <w:pStyle w:val="Textodecomentrio"/>
@@ -26184,7 +27130,7 @@
       </w:r>
     </w:p>
   </w:comment>
-  <w:comment w:id="17" w:author="carlos984019208@outlook.com" w:date="2025-01-27T18:19:00Z" w:initials="c">
+  <w:comment w:id="20" w:author="carlos984019208@outlook.com" w:date="2025-01-27T18:19:00Z" w:initials="c">
     <w:p>
       <w:pPr>
         <w:pStyle w:val="Textodecomentrio"/>
@@ -26200,7 +27146,39 @@
       </w:r>
     </w:p>
   </w:comment>
-  <w:comment w:id="18" w:author="carlos984019208@outlook.com" w:date="2025-01-27T18:16:00Z" w:initials="c">
+  <w:comment w:id="21" w:author="carlos984019208@outlook.com" w:date="2025-01-28T08:16:00Z" w:initials="c">
+    <w:p>
+      <w:pPr>
+        <w:pStyle w:val="Textodecomentrio"/>
+      </w:pPr>
+      <w:r>
+        <w:rPr>
+          <w:rStyle w:val="Refdecomentrio"/>
+        </w:rPr>
+        <w:annotationRef/>
+      </w:r>
+      <w:r>
+        <w:t>Item acrescentado para melhor organização dos registros no sistema e proporcionar melhor filtro e análise dos dados.</w:t>
+      </w:r>
+    </w:p>
+  </w:comment>
+  <w:comment w:id="22" w:author="carlos984019208@outlook.com" w:date="2025-01-28T08:18:00Z" w:initials="c">
+    <w:p>
+      <w:pPr>
+        <w:pStyle w:val="Textodecomentrio"/>
+      </w:pPr>
+      <w:r>
+        <w:rPr>
+          <w:rStyle w:val="Refdecomentrio"/>
+        </w:rPr>
+        <w:annotationRef/>
+      </w:r>
+      <w:r>
+        <w:t>Item acrescentado para um melhor feedback do estado do estoque</w:t>
+      </w:r>
+    </w:p>
+  </w:comment>
+  <w:comment w:id="23" w:author="carlos984019208@outlook.com" w:date="2025-01-27T18:16:00Z" w:initials="c">
     <w:p>
       <w:pPr>
         <w:pStyle w:val="Textodecomentrio"/>
@@ -26216,7 +27194,7 @@
       </w:r>
     </w:p>
   </w:comment>
-  <w:comment w:id="19" w:author="carlos984019208@outlook.com" w:date="2025-01-27T18:24:00Z" w:initials="c">
+  <w:comment w:id="24" w:author="carlos984019208@outlook.com" w:date="2025-01-27T18:24:00Z" w:initials="c">
     <w:p>
       <w:pPr>
         <w:pStyle w:val="Textodecomentrio"/>
@@ -26229,6 +27207,22 @@
       </w:r>
       <w:r>
         <w:t>Reconsideração de prioridades</w:t>
+      </w:r>
+    </w:p>
+  </w:comment>
+  <w:comment w:id="26" w:author="carlos984019208@outlook.com" w:date="2025-01-28T14:53:00Z" w:initials="c">
+    <w:p>
+      <w:pPr>
+        <w:pStyle w:val="Textodecomentrio"/>
+      </w:pPr>
+      <w:r>
+        <w:rPr>
+          <w:rStyle w:val="Refdecomentrio"/>
+        </w:rPr>
+        <w:annotationRef/>
+      </w:r>
+      <w:r>
+        <w:t>Adicionadas as telas protótipo</w:t>
       </w:r>
     </w:p>
   </w:comment>
@@ -26245,13 +27239,19 @@
   <w15:commentEx w15:paraId="725E8CCC" w15:done="0"/>
   <w15:commentEx w15:paraId="4D828E39" w15:done="0"/>
   <w15:commentEx w15:paraId="7E835BDD" w15:done="0"/>
+  <w15:commentEx w15:paraId="047A9995" w15:done="0"/>
+  <w15:commentEx w15:paraId="73590655" w15:done="0"/>
+  <w15:commentEx w15:paraId="0C9DA5B3" w15:done="0"/>
   <w15:commentEx w15:paraId="0C367670" w15:done="0"/>
   <w15:commentEx w15:paraId="63A6D1DD" w15:done="0"/>
   <w15:commentEx w15:paraId="54436F64" w15:done="0"/>
   <w15:commentEx w15:paraId="260C7645" w15:done="0"/>
   <w15:commentEx w15:paraId="1DE29696" w15:done="0"/>
+  <w15:commentEx w15:paraId="3DB8B985" w15:done="0"/>
+  <w15:commentEx w15:paraId="4D24CD55" w15:done="0"/>
   <w15:commentEx w15:paraId="00F10C58" w15:done="0"/>
   <w15:commentEx w15:paraId="3F87642C" w15:done="0"/>
+  <w15:commentEx w15:paraId="57FEF500" w15:done="0"/>
 </w15:commentsEx>
 </file>
 
@@ -26265,13 +27265,19 @@
   <w16cex:commentExtensible w16cex:durableId="7DFE98FB" w16cex:dateUtc="2025-01-27T19:07:00Z"/>
   <w16cex:commentExtensible w16cex:durableId="3D098707" w16cex:dateUtc="2025-01-27T19:16:00Z"/>
   <w16cex:commentExtensible w16cex:durableId="456EF9AB" w16cex:dateUtc="2025-01-27T19:25:00Z"/>
+  <w16cex:commentExtensible w16cex:durableId="19A87AE8" w16cex:dateUtc="2025-01-28T11:00:00Z"/>
+  <w16cex:commentExtensible w16cex:durableId="0EA0ECD4" w16cex:dateUtc="2025-01-28T10:59:00Z"/>
+  <w16cex:commentExtensible w16cex:durableId="0B0CBD35" w16cex:dateUtc="2025-01-27T20:26:00Z"/>
   <w16cex:commentExtensible w16cex:durableId="7E3BBFFD" w16cex:dateUtc="2025-01-27T20:23:00Z"/>
   <w16cex:commentExtensible w16cex:durableId="368166A1" w16cex:dateUtc="2025-01-27T20:26:00Z"/>
   <w16cex:commentExtensible w16cex:durableId="275AE4A7" w16cex:dateUtc="2025-01-27T20:33:00Z"/>
   <w16cex:commentExtensible w16cex:durableId="0AE2BF09" w16cex:dateUtc="2025-01-27T20:35:00Z"/>
   <w16cex:commentExtensible w16cex:durableId="1D19C7AE" w16cex:dateUtc="2025-01-27T21:19:00Z"/>
+  <w16cex:commentExtensible w16cex:durableId="57DBC3C4" w16cex:dateUtc="2025-01-28T11:16:00Z"/>
+  <w16cex:commentExtensible w16cex:durableId="5AEA9639" w16cex:dateUtc="2025-01-28T11:18:00Z"/>
   <w16cex:commentExtensible w16cex:durableId="387ABA06" w16cex:dateUtc="2025-01-27T21:16:00Z"/>
   <w16cex:commentExtensible w16cex:durableId="0E7857C5" w16cex:dateUtc="2025-01-27T21:24:00Z"/>
+  <w16cex:commentExtensible w16cex:durableId="775DAA97" w16cex:dateUtc="2025-01-28T17:53:00Z"/>
 </w16cex:commentsExtensible>
 </file>
 
@@ -26285,13 +27291,19 @@
   <w16cid:commentId w16cid:paraId="725E8CCC" w16cid:durableId="7DFE98FB"/>
   <w16cid:commentId w16cid:paraId="4D828E39" w16cid:durableId="3D098707"/>
   <w16cid:commentId w16cid:paraId="7E835BDD" w16cid:durableId="456EF9AB"/>
+  <w16cid:commentId w16cid:paraId="047A9995" w16cid:durableId="19A87AE8"/>
+  <w16cid:commentId w16cid:paraId="73590655" w16cid:durableId="0EA0ECD4"/>
+  <w16cid:commentId w16cid:paraId="0C9DA5B3" w16cid:durableId="0B0CBD35"/>
   <w16cid:commentId w16cid:paraId="0C367670" w16cid:durableId="7E3BBFFD"/>
   <w16cid:commentId w16cid:paraId="63A6D1DD" w16cid:durableId="368166A1"/>
   <w16cid:commentId w16cid:paraId="54436F64" w16cid:durableId="275AE4A7"/>
   <w16cid:commentId w16cid:paraId="260C7645" w16cid:durableId="0AE2BF09"/>
   <w16cid:commentId w16cid:paraId="1DE29696" w16cid:durableId="1D19C7AE"/>
+  <w16cid:commentId w16cid:paraId="3DB8B985" w16cid:durableId="57DBC3C4"/>
+  <w16cid:commentId w16cid:paraId="4D24CD55" w16cid:durableId="5AEA9639"/>
   <w16cid:commentId w16cid:paraId="00F10C58" w16cid:durableId="387ABA06"/>
   <w16cid:commentId w16cid:paraId="3F87642C" w16cid:durableId="0E7857C5"/>
+  <w16cid:commentId w16cid:paraId="57FEF500" w16cid:durableId="775DAA97"/>
 </w16cid:commentsIds>
 </file>
 
@@ -32552,6 +33564,7 @@
   <w:style w:type="character" w:default="1" w:styleId="Fontepargpadro">
     <w:name w:val="Default Paragraph Font"/>
     <w:uiPriority w:val="1"/>
+    <w:semiHidden/>
     <w:unhideWhenUsed/>
   </w:style>
   <w:style w:type="table" w:default="1" w:styleId="Tabelanormal">
@@ -32705,6 +33718,29 @@
       <w:bCs/>
       <w:sz w:val="20"/>
       <w:szCs w:val="20"/>
+    </w:rPr>
+  </w:style>
+  <w:style w:type="character" w:styleId="Hyperlink">
+    <w:name w:val="Hyperlink"/>
+    <w:basedOn w:val="Fontepargpadro"/>
+    <w:uiPriority w:val="99"/>
+    <w:unhideWhenUsed/>
+    <w:rsid w:val="005C0D20"/>
+    <w:rPr>
+      <w:color w:val="0563C1" w:themeColor="hyperlink"/>
+      <w:u w:val="single"/>
+    </w:rPr>
+  </w:style>
+  <w:style w:type="character" w:styleId="MenoPendente">
+    <w:name w:val="Unresolved Mention"/>
+    <w:basedOn w:val="Fontepargpadro"/>
+    <w:uiPriority w:val="99"/>
+    <w:semiHidden/>
+    <w:unhideWhenUsed/>
+    <w:rsid w:val="005C0D20"/>
+    <w:rPr>
+      <w:color w:val="605E5C"/>
+      <w:shd w:val="clear" w:color="auto" w:fill="E1DFDD"/>
     </w:rPr>
   </w:style>
 </w:styles>

</xml_diff>